<commit_message>
PDF explaining each design pattern
</commit_message>
<xml_diff>
--- a/Diagram/COS 214 FINAL PROJECT.docx
+++ b/Diagram/COS 214 FINAL PROJECT.docx
@@ -54,9 +54,102 @@
     </w:p>
     <w:p>
       <w:pPr>
-        <w:ind w:left="1080" w:hanging="360"/>
-        <w:rPr>
-          <w:rFonts w:ascii="Arial" w:hAnsi="Arial" w:cs="Arial"/>
+        <w:pStyle w:val="Title"/>
+        <w:rPr>
+          <w:b/>
+          <w:spacing w:val="0"/>
+          <w14:textOutline w14:w="12700" w14:cap="flat" w14:cmpd="sng" w14:algn="ctr">
+            <w14:solidFill>
+              <w14:schemeClr w14:val="accent4"/>
+            </w14:solidFill>
+            <w14:prstDash w14:val="solid"/>
+            <w14:round/>
+          </w14:textOutline>
+          <w14:textFill>
+            <w14:gradFill>
+              <w14:gsLst>
+                <w14:gs w14:pos="0">
+                  <w14:schemeClr w14:val="accent4"/>
+                </w14:gs>
+                <w14:gs w14:pos="4000">
+                  <w14:schemeClr w14:val="accent4">
+                    <w14:lumMod w14:val="60000"/>
+                    <w14:lumOff w14:val="40000"/>
+                  </w14:schemeClr>
+                </w14:gs>
+                <w14:gs w14:pos="87000">
+                  <w14:schemeClr w14:val="accent4">
+                    <w14:lumMod w14:val="20000"/>
+                    <w14:lumOff w14:val="80000"/>
+                  </w14:schemeClr>
+                </w14:gs>
+              </w14:gsLst>
+              <w14:lin w14:ang="5400000" w14:scaled="0"/>
+            </w14:gradFill>
+          </w14:textFill>
+        </w:rPr>
+      </w:pPr>
+      <w:r>
+        <w:rPr>
+          <w:b/>
+          <w:spacing w:val="0"/>
+          <w14:textOutline w14:w="12700" w14:cap="flat" w14:cmpd="sng" w14:algn="ctr">
+            <w14:solidFill>
+              <w14:schemeClr w14:val="accent4"/>
+            </w14:solidFill>
+            <w14:prstDash w14:val="solid"/>
+            <w14:round/>
+          </w14:textOutline>
+          <w14:textFill>
+            <w14:gradFill>
+              <w14:gsLst>
+                <w14:gs w14:pos="0">
+                  <w14:schemeClr w14:val="accent4"/>
+                </w14:gs>
+                <w14:gs w14:pos="4000">
+                  <w14:schemeClr w14:val="accent4">
+                    <w14:lumMod w14:val="60000"/>
+                    <w14:lumOff w14:val="40000"/>
+                  </w14:schemeClr>
+                </w14:gs>
+                <w14:gs w14:pos="87000">
+                  <w14:schemeClr w14:val="accent4">
+                    <w14:lumMod w14:val="20000"/>
+                    <w14:lumOff w14:val="80000"/>
+                  </w14:schemeClr>
+                </w14:gs>
+              </w14:gsLst>
+              <w14:lin w14:ang="5400000" w14:scaled="0"/>
+            </w14:gradFill>
+          </w14:textFill>
+        </w:rPr>
+        <w:t xml:space="preserve">   </w:t>
+      </w:r>
+      <w:r>
+        <w:rPr>
+          <w:color w:val="000000" w:themeColor="text1"/>
+          <w:spacing w:val="0"/>
+          <w14:shadow w14:blurRad="38100" w14:dist="19050" w14:dir="2700000" w14:sx="100000" w14:sy="100000" w14:kx="0" w14:ky="0" w14:algn="tl">
+            <w14:schemeClr w14:val="dk1">
+              <w14:alpha w14:val="60000"/>
+            </w14:schemeClr>
+          </w14:shadow>
+          <w14:textOutline w14:w="0" w14:cap="flat" w14:cmpd="sng" w14:algn="ctr">
+            <w14:noFill/>
+            <w14:prstDash w14:val="solid"/>
+            <w14:round/>
+          </w14:textOutline>
+        </w:rPr>
+        <w:t>Functional requirements:</w:t>
+      </w:r>
+    </w:p>
+    <w:p>
+      <w:pPr>
+        <w:ind w:left="360"/>
+        <w:rPr>
+          <w:rFonts w:ascii="Arial" w:hAnsi="Arial" w:cs="Arial"/>
+          <w:b/>
+          <w:bCs/>
           <w:sz w:val="28"/>
           <w:szCs w:val="28"/>
         </w:rPr>
@@ -64,15 +157,14 @@
       <w:r>
         <w:rPr>
           <w:rFonts w:ascii="Arial" w:hAnsi="Arial" w:cs="Arial"/>
+          <w:b/>
+          <w:bCs/>
           <w:sz w:val="28"/>
           <w:szCs w:val="28"/>
         </w:rPr>
-        <w:t>Functional requirements:</w:t>
-      </w:r>
-    </w:p>
-    <w:p>
-      <w:pPr>
-        <w:ind w:left="360"/>
+        <w:t>Decorator:</w:t>
+      </w:r>
+      <w:r>
         <w:rPr>
           <w:rFonts w:ascii="Arial" w:hAnsi="Arial" w:cs="Arial"/>
           <w:b/>
@@ -80,18 +172,146 @@
           <w:sz w:val="28"/>
           <w:szCs w:val="28"/>
         </w:rPr>
-      </w:pPr>
-      <w:r>
-        <w:rPr>
-          <w:rFonts w:ascii="Arial" w:hAnsi="Arial" w:cs="Arial"/>
-          <w:b/>
-          <w:bCs/>
+        <w:t xml:space="preserve"> </w:t>
+      </w:r>
+    </w:p>
+    <w:p>
+      <w:pPr>
+        <w:ind w:left="360"/>
+        <w:rPr>
+          <w:rFonts w:ascii="Arial" w:hAnsi="Arial" w:cs="Arial"/>
+          <w:sz w:val="24"/>
+          <w:szCs w:val="24"/>
+        </w:rPr>
+      </w:pPr>
+      <w:r>
+        <w:rPr>
+          <w:rFonts w:ascii="Arial" w:hAnsi="Arial" w:cs="Arial"/>
+          <w:b/>
+          <w:bCs/>
+          <w:sz w:val="24"/>
+          <w:szCs w:val="24"/>
+        </w:rPr>
+        <w:t>Category:</w:t>
+      </w:r>
+      <w:r>
+        <w:rPr>
+          <w:rFonts w:ascii="Arial" w:hAnsi="Arial" w:cs="Arial"/>
+          <w:sz w:val="24"/>
+          <w:szCs w:val="24"/>
+        </w:rPr>
+        <w:t xml:space="preserve"> Structural</w:t>
+      </w:r>
+      <w:r>
+        <w:rPr>
+          <w:rFonts w:ascii="Arial" w:hAnsi="Arial" w:cs="Arial"/>
+          <w:sz w:val="24"/>
+          <w:szCs w:val="24"/>
+        </w:rPr>
+        <w:br/>
+      </w:r>
+      <w:r>
+        <w:rPr>
+          <w:rFonts w:ascii="Arial" w:hAnsi="Arial" w:cs="Arial"/>
+          <w:b/>
+          <w:bCs/>
+          <w:sz w:val="24"/>
+          <w:szCs w:val="24"/>
+        </w:rPr>
+        <w:t>Function in our design:</w:t>
+      </w:r>
+      <w:r>
+        <w:rPr>
+          <w:rFonts w:ascii="Arial" w:hAnsi="Arial" w:cs="Arial"/>
+          <w:sz w:val="24"/>
+          <w:szCs w:val="24"/>
+        </w:rPr>
+        <w:t xml:space="preserve"> </w:t>
+      </w:r>
+      <w:r>
+        <w:rPr>
+          <w:rFonts w:ascii="Arial" w:hAnsi="Arial" w:cs="Arial"/>
+          <w:sz w:val="24"/>
+          <w:szCs w:val="24"/>
+        </w:rPr>
+        <w:t>It attaches additional responsibilities to our Plant object   dynamically providing a flexible alternative to subclassing for Extending functionality.</w:t>
+      </w:r>
+      <w:r>
+        <w:rPr>
+          <w:rFonts w:ascii="Arial" w:hAnsi="Arial" w:cs="Arial"/>
+          <w:sz w:val="24"/>
+          <w:szCs w:val="24"/>
+        </w:rPr>
+        <w:br/>
+      </w:r>
+      <w:r>
+        <w:rPr>
+          <w:rFonts w:ascii="Arial" w:hAnsi="Arial" w:cs="Arial"/>
+          <w:b/>
+          <w:bCs/>
+          <w:sz w:val="24"/>
+          <w:szCs w:val="24"/>
+        </w:rPr>
+        <w:t>Features:</w:t>
+      </w:r>
+      <w:r>
+        <w:rPr>
+          <w:rFonts w:ascii="Arial" w:hAnsi="Arial" w:cs="Arial"/>
+          <w:sz w:val="24"/>
+          <w:szCs w:val="24"/>
+        </w:rPr>
+        <w:t xml:space="preserve"> </w:t>
+      </w:r>
+      <w:proofErr w:type="spellStart"/>
+      <w:r>
+        <w:rPr>
+          <w:rFonts w:ascii="Arial" w:hAnsi="Arial" w:cs="Arial"/>
+          <w:sz w:val="24"/>
+          <w:szCs w:val="24"/>
+        </w:rPr>
+        <w:t>PotDecorator</w:t>
+      </w:r>
+      <w:proofErr w:type="spellEnd"/>
+      <w:r>
+        <w:rPr>
+          <w:rFonts w:ascii="Arial" w:hAnsi="Arial" w:cs="Arial"/>
+          <w:sz w:val="24"/>
+          <w:szCs w:val="24"/>
+        </w:rPr>
+        <w:t xml:space="preserve"> has been implemented which adds a structural-based responsibility to our object and </w:t>
+      </w:r>
+      <w:proofErr w:type="spellStart"/>
+      <w:r>
+        <w:rPr>
+          <w:rFonts w:ascii="Arial" w:hAnsi="Arial" w:cs="Arial"/>
+          <w:sz w:val="24"/>
+          <w:szCs w:val="24"/>
+        </w:rPr>
+        <w:t>FertilizerDecorator</w:t>
+      </w:r>
+      <w:proofErr w:type="spellEnd"/>
+      <w:r>
+        <w:rPr>
+          <w:rFonts w:ascii="Arial" w:hAnsi="Arial" w:cs="Arial"/>
+          <w:sz w:val="24"/>
+          <w:szCs w:val="24"/>
+        </w:rPr>
+        <w:t xml:space="preserve"> has been added to provide behavioural-based responsibility to our object.</w:t>
+      </w:r>
+    </w:p>
+    <w:p>
+      <w:pPr>
+        <w:ind w:left="360"/>
+        <w:rPr>
+          <w:rFonts w:ascii="Arial" w:hAnsi="Arial" w:cs="Arial"/>
           <w:sz w:val="28"/>
           <w:szCs w:val="28"/>
         </w:rPr>
-        <w:t>Decorator:</w:t>
-      </w:r>
-      <w:r>
+      </w:pPr>
+    </w:p>
+    <w:p>
+      <w:pPr>
+        <w:ind w:left="360"/>
         <w:rPr>
           <w:rFonts w:ascii="Arial" w:hAnsi="Arial" w:cs="Arial"/>
           <w:b/>
@@ -99,17 +319,6 @@
           <w:sz w:val="28"/>
           <w:szCs w:val="28"/>
         </w:rPr>
-        <w:t xml:space="preserve"> </w:t>
-      </w:r>
-    </w:p>
-    <w:p>
-      <w:pPr>
-        <w:ind w:left="360"/>
-        <w:rPr>
-          <w:rFonts w:ascii="Arial" w:hAnsi="Arial" w:cs="Arial"/>
-          <w:sz w:val="24"/>
-          <w:szCs w:val="24"/>
-        </w:rPr>
       </w:pPr>
       <w:r>
         <w:rPr>
@@ -119,87 +328,7 @@
           <w:sz w:val="28"/>
           <w:szCs w:val="28"/>
         </w:rPr>
-        <w:tab/>
-      </w:r>
-      <w:r>
-        <w:rPr>
-          <w:rFonts w:ascii="Arial" w:hAnsi="Arial" w:cs="Arial"/>
-          <w:sz w:val="24"/>
-          <w:szCs w:val="24"/>
-        </w:rPr>
-        <w:t>Category:</w:t>
-      </w:r>
-      <w:r>
-        <w:rPr>
-          <w:rFonts w:ascii="Arial" w:hAnsi="Arial" w:cs="Arial"/>
-          <w:sz w:val="24"/>
-          <w:szCs w:val="24"/>
-        </w:rPr>
-        <w:t xml:space="preserve"> Structural</w:t>
-      </w:r>
-    </w:p>
-    <w:p>
-      <w:pPr>
-        <w:ind w:left="720" w:hanging="360"/>
-        <w:rPr>
-          <w:rFonts w:ascii="Arial" w:hAnsi="Arial" w:cs="Arial"/>
-          <w:sz w:val="24"/>
-          <w:szCs w:val="24"/>
-        </w:rPr>
-      </w:pPr>
-      <w:r>
-        <w:rPr>
-          <w:rFonts w:ascii="Arial" w:hAnsi="Arial" w:cs="Arial"/>
-          <w:sz w:val="24"/>
-          <w:szCs w:val="24"/>
-        </w:rPr>
-        <w:tab/>
-        <w:t>Function in our design:</w:t>
-      </w:r>
-      <w:r>
-        <w:rPr>
-          <w:rFonts w:ascii="Arial" w:hAnsi="Arial" w:cs="Arial"/>
-          <w:sz w:val="24"/>
-          <w:szCs w:val="24"/>
-        </w:rPr>
-        <w:t xml:space="preserve"> </w:t>
-      </w:r>
-      <w:r>
-        <w:rPr>
-          <w:rFonts w:ascii="Arial" w:hAnsi="Arial" w:cs="Arial"/>
-          <w:sz w:val="24"/>
-          <w:szCs w:val="24"/>
-        </w:rPr>
-        <w:t>It attaches additional responsibilities to our Plant object   dynamically providing a flexible alternative to subclassing for Extending functionality.</w:t>
-      </w:r>
-    </w:p>
-    <w:p>
-      <w:pPr>
-        <w:tabs>
-          <w:tab w:val="left" w:pos="720"/>
-        </w:tabs>
-        <w:ind w:left="720"/>
-        <w:rPr>
-          <w:rFonts w:ascii="Arial" w:hAnsi="Arial" w:cs="Arial"/>
-          <w:sz w:val="24"/>
-          <w:szCs w:val="24"/>
-        </w:rPr>
-      </w:pPr>
-      <w:r>
-        <w:rPr>
-          <w:rFonts w:ascii="Arial" w:hAnsi="Arial" w:cs="Arial"/>
-          <w:sz w:val="24"/>
-          <w:szCs w:val="24"/>
-        </w:rPr>
-        <w:t xml:space="preserve">Features: </w:t>
-      </w:r>
-      <w:r>
-        <w:rPr>
-          <w:rFonts w:ascii="Arial" w:hAnsi="Arial" w:cs="Arial"/>
-          <w:sz w:val="24"/>
-          <w:szCs w:val="24"/>
-        </w:rPr>
-        <w:t>PotDecorator has been implemented which adds a structural-based responsibility to our object and FertilizerDecorator has been added to provide behavioural-based responsibility to our object.</w:t>
+        <w:t>Abstract Factory:</w:t>
       </w:r>
     </w:p>
     <w:p>
@@ -207,14 +336,31 @@
         <w:ind w:left="360"/>
         <w:rPr>
           <w:rFonts w:ascii="Arial" w:hAnsi="Arial" w:cs="Arial"/>
+          <w:b/>
+          <w:bCs/>
           <w:sz w:val="28"/>
           <w:szCs w:val="28"/>
         </w:rPr>
       </w:pPr>
-    </w:p>
-    <w:p>
-      <w:pPr>
-        <w:ind w:left="360"/>
+      <w:r>
+        <w:rPr>
+          <w:rFonts w:ascii="Arial" w:hAnsi="Arial" w:cs="Arial"/>
+          <w:b/>
+          <w:bCs/>
+          <w:sz w:val="24"/>
+          <w:szCs w:val="24"/>
+        </w:rPr>
+        <w:t>Category:</w:t>
+      </w:r>
+      <w:r>
+        <w:rPr>
+          <w:rFonts w:ascii="Arial" w:hAnsi="Arial" w:cs="Arial"/>
+          <w:sz w:val="24"/>
+          <w:szCs w:val="24"/>
+        </w:rPr>
+        <w:t xml:space="preserve"> Creational</w:t>
+      </w:r>
+      <w:r>
         <w:rPr>
           <w:rFonts w:ascii="Arial" w:hAnsi="Arial" w:cs="Arial"/>
           <w:b/>
@@ -222,7 +368,140 @@
           <w:sz w:val="28"/>
           <w:szCs w:val="28"/>
         </w:rPr>
-      </w:pPr>
+        <w:br/>
+      </w:r>
+      <w:r>
+        <w:rPr>
+          <w:rFonts w:ascii="Arial" w:hAnsi="Arial" w:cs="Arial"/>
+          <w:b/>
+          <w:bCs/>
+          <w:sz w:val="24"/>
+          <w:szCs w:val="24"/>
+        </w:rPr>
+        <w:t>Function in our design:</w:t>
+      </w:r>
+      <w:r>
+        <w:rPr>
+          <w:rFonts w:ascii="Arial" w:hAnsi="Arial" w:cs="Arial"/>
+          <w:sz w:val="24"/>
+          <w:szCs w:val="24"/>
+        </w:rPr>
+        <w:t xml:space="preserve"> </w:t>
+      </w:r>
+      <w:r>
+        <w:rPr>
+          <w:rFonts w:ascii="Arial" w:hAnsi="Arial" w:cs="Arial"/>
+          <w:sz w:val="24"/>
+          <w:szCs w:val="24"/>
+        </w:rPr>
+        <w:t xml:space="preserve">An interface for </w:t>
+      </w:r>
+      <w:proofErr w:type="spellStart"/>
+      <w:r>
+        <w:rPr>
+          <w:rFonts w:ascii="Arial" w:hAnsi="Arial" w:cs="Arial"/>
+          <w:sz w:val="24"/>
+          <w:szCs w:val="24"/>
+        </w:rPr>
+        <w:t>GreenHouse</w:t>
+      </w:r>
+      <w:proofErr w:type="spellEnd"/>
+      <w:r>
+        <w:rPr>
+          <w:rFonts w:ascii="Arial" w:hAnsi="Arial" w:cs="Arial"/>
+          <w:sz w:val="24"/>
+          <w:szCs w:val="24"/>
+        </w:rPr>
+        <w:t xml:space="preserve"> dependant objects such as the </w:t>
+      </w:r>
+      <w:r>
+        <w:rPr>
+          <w:rFonts w:ascii="Arial" w:hAnsi="Arial" w:cs="Arial"/>
+          <w:sz w:val="24"/>
+          <w:szCs w:val="24"/>
+        </w:rPr>
+        <w:t>P</w:t>
+      </w:r>
+      <w:r>
+        <w:rPr>
+          <w:rFonts w:ascii="Arial" w:hAnsi="Arial" w:cs="Arial"/>
+          <w:sz w:val="24"/>
+          <w:szCs w:val="24"/>
+        </w:rPr>
+        <w:t>lant</w:t>
+      </w:r>
+      <w:r>
+        <w:rPr>
+          <w:rFonts w:ascii="Arial" w:hAnsi="Arial" w:cs="Arial"/>
+          <w:sz w:val="24"/>
+          <w:szCs w:val="24"/>
+        </w:rPr>
+        <w:t>s as products</w:t>
+      </w:r>
+      <w:r>
+        <w:rPr>
+          <w:rFonts w:ascii="Arial" w:hAnsi="Arial" w:cs="Arial"/>
+          <w:sz w:val="24"/>
+          <w:szCs w:val="24"/>
+        </w:rPr>
+        <w:t xml:space="preserve"> and the</w:t>
+      </w:r>
+      <w:r>
+        <w:rPr>
+          <w:rFonts w:ascii="Arial" w:hAnsi="Arial" w:cs="Arial"/>
+          <w:sz w:val="24"/>
+          <w:szCs w:val="24"/>
+        </w:rPr>
+        <w:t>ir</w:t>
+      </w:r>
+      <w:r>
+        <w:rPr>
+          <w:rFonts w:ascii="Arial" w:hAnsi="Arial" w:cs="Arial"/>
+          <w:sz w:val="24"/>
+          <w:szCs w:val="24"/>
+        </w:rPr>
+        <w:t xml:space="preserve"> </w:t>
+      </w:r>
+      <w:r>
+        <w:rPr>
+          <w:rFonts w:ascii="Arial" w:hAnsi="Arial" w:cs="Arial"/>
+          <w:sz w:val="24"/>
+          <w:szCs w:val="24"/>
+        </w:rPr>
+        <w:t xml:space="preserve">different </w:t>
+      </w:r>
+      <w:r>
+        <w:rPr>
+          <w:rFonts w:ascii="Arial" w:hAnsi="Arial" w:cs="Arial"/>
+          <w:sz w:val="24"/>
+          <w:szCs w:val="24"/>
+        </w:rPr>
+        <w:t>type</w:t>
+      </w:r>
+      <w:r>
+        <w:rPr>
+          <w:rFonts w:ascii="Arial" w:hAnsi="Arial" w:cs="Arial"/>
+          <w:sz w:val="24"/>
+          <w:szCs w:val="24"/>
+        </w:rPr>
+        <w:t>s are</w:t>
+      </w:r>
+      <w:r>
+        <w:rPr>
+          <w:rFonts w:ascii="Arial" w:hAnsi="Arial" w:cs="Arial"/>
+          <w:sz w:val="24"/>
+          <w:szCs w:val="24"/>
+        </w:rPr>
+        <w:t xml:space="preserve"> subclass</w:t>
+      </w:r>
+      <w:r>
+        <w:rPr>
+          <w:rFonts w:ascii="Arial" w:hAnsi="Arial" w:cs="Arial"/>
+          <w:sz w:val="24"/>
+          <w:szCs w:val="24"/>
+        </w:rPr>
+        <w:t>ed correspondingly.</w:t>
+      </w:r>
       <w:r>
         <w:rPr>
           <w:rFonts w:ascii="Arial" w:hAnsi="Arial" w:cs="Arial"/>
@@ -231,19 +510,56 @@
           <w:sz w:val="28"/>
           <w:szCs w:val="28"/>
         </w:rPr>
-        <w:t>Abstract Factory:</w:t>
-      </w:r>
-    </w:p>
-    <w:p>
-      <w:pPr>
-        <w:ind w:left="630"/>
-        <w:rPr>
-          <w:rFonts w:ascii="Arial" w:hAnsi="Arial" w:cs="Arial"/>
-          <w:sz w:val="24"/>
-          <w:szCs w:val="24"/>
-        </w:rPr>
-      </w:pPr>
-      <w:r>
+        <w:br/>
+      </w:r>
+      <w:r>
+        <w:rPr>
+          <w:rFonts w:ascii="Arial" w:hAnsi="Arial" w:cs="Arial"/>
+          <w:b/>
+          <w:bCs/>
+          <w:sz w:val="24"/>
+          <w:szCs w:val="24"/>
+        </w:rPr>
+        <w:t>Features:</w:t>
+      </w:r>
+      <w:r>
+        <w:rPr>
+          <w:rFonts w:ascii="Arial" w:hAnsi="Arial" w:cs="Arial"/>
+          <w:sz w:val="24"/>
+          <w:szCs w:val="24"/>
+        </w:rPr>
+        <w:t xml:space="preserve"> </w:t>
+      </w:r>
+      <w:r>
+        <w:rPr>
+          <w:rFonts w:ascii="Arial" w:hAnsi="Arial" w:cs="Arial"/>
+          <w:sz w:val="24"/>
+          <w:szCs w:val="24"/>
+        </w:rPr>
+        <w:t xml:space="preserve">It ensures consistency with their corresponding characteristics as the different types of </w:t>
+      </w:r>
+      <w:proofErr w:type="gramStart"/>
+      <w:r>
+        <w:rPr>
+          <w:rFonts w:ascii="Arial" w:hAnsi="Arial" w:cs="Arial"/>
+          <w:sz w:val="24"/>
+          <w:szCs w:val="24"/>
+        </w:rPr>
+        <w:t>plants(</w:t>
+      </w:r>
+      <w:proofErr w:type="gramEnd"/>
+      <w:r>
+        <w:rPr>
+          <w:rFonts w:ascii="Arial" w:hAnsi="Arial" w:cs="Arial"/>
+          <w:sz w:val="24"/>
+          <w:szCs w:val="24"/>
+        </w:rPr>
+        <w:t>Concrete Products) correspond to their Abstract products and Concrete Factories.</w:t>
+      </w:r>
+    </w:p>
+    <w:p>
+      <w:pPr>
+        <w:ind w:left="360"/>
         <w:rPr>
           <w:rFonts w:ascii="Arial" w:hAnsi="Arial" w:cs="Arial"/>
           <w:b/>
@@ -251,160 +567,15 @@
           <w:sz w:val="28"/>
           <w:szCs w:val="28"/>
         </w:rPr>
-        <w:tab/>
-      </w:r>
-      <w:r>
-        <w:rPr>
-          <w:rFonts w:ascii="Arial" w:hAnsi="Arial" w:cs="Arial"/>
-          <w:sz w:val="24"/>
-          <w:szCs w:val="24"/>
-        </w:rPr>
-        <w:t>Category:</w:t>
-      </w:r>
-      <w:r>
-        <w:rPr>
-          <w:rFonts w:ascii="Arial" w:hAnsi="Arial" w:cs="Arial"/>
-          <w:sz w:val="24"/>
-          <w:szCs w:val="24"/>
-        </w:rPr>
-        <w:t xml:space="preserve"> Creational</w:t>
-      </w:r>
-    </w:p>
-    <w:p>
-      <w:pPr>
-        <w:ind w:left="720"/>
-        <w:rPr>
-          <w:rFonts w:ascii="Arial" w:hAnsi="Arial" w:cs="Arial"/>
-          <w:sz w:val="24"/>
-          <w:szCs w:val="24"/>
-        </w:rPr>
-      </w:pPr>
-      <w:r>
-        <w:rPr>
-          <w:rFonts w:ascii="Arial" w:hAnsi="Arial" w:cs="Arial"/>
-          <w:sz w:val="24"/>
-          <w:szCs w:val="24"/>
-        </w:rPr>
-        <w:t xml:space="preserve">Function in our design: </w:t>
-      </w:r>
-      <w:r>
-        <w:rPr>
-          <w:rFonts w:ascii="Arial" w:hAnsi="Arial" w:cs="Arial"/>
-          <w:sz w:val="24"/>
-          <w:szCs w:val="24"/>
-        </w:rPr>
-        <w:t xml:space="preserve">An interface for </w:t>
-      </w:r>
-      <w:r>
-        <w:rPr>
-          <w:rFonts w:ascii="Arial" w:hAnsi="Arial" w:cs="Arial"/>
-          <w:sz w:val="24"/>
-          <w:szCs w:val="24"/>
-        </w:rPr>
-        <w:t>GreenHouse</w:t>
-      </w:r>
-      <w:r>
-        <w:rPr>
-          <w:rFonts w:ascii="Arial" w:hAnsi="Arial" w:cs="Arial"/>
-          <w:sz w:val="24"/>
-          <w:szCs w:val="24"/>
-        </w:rPr>
-        <w:t xml:space="preserve"> dependant objects such as the </w:t>
-      </w:r>
-      <w:r>
-        <w:rPr>
-          <w:rFonts w:ascii="Arial" w:hAnsi="Arial" w:cs="Arial"/>
-          <w:sz w:val="24"/>
-          <w:szCs w:val="24"/>
-        </w:rPr>
-        <w:t>P</w:t>
-      </w:r>
-      <w:r>
-        <w:rPr>
-          <w:rFonts w:ascii="Arial" w:hAnsi="Arial" w:cs="Arial"/>
-          <w:sz w:val="24"/>
-          <w:szCs w:val="24"/>
-        </w:rPr>
-        <w:t>lant</w:t>
-      </w:r>
-      <w:r>
-        <w:rPr>
-          <w:rFonts w:ascii="Arial" w:hAnsi="Arial" w:cs="Arial"/>
-          <w:sz w:val="24"/>
-          <w:szCs w:val="24"/>
-        </w:rPr>
-        <w:t>s as products</w:t>
-      </w:r>
-      <w:r>
-        <w:rPr>
-          <w:rFonts w:ascii="Arial" w:hAnsi="Arial" w:cs="Arial"/>
-          <w:sz w:val="24"/>
-          <w:szCs w:val="24"/>
-        </w:rPr>
-        <w:t xml:space="preserve"> and the</w:t>
-      </w:r>
-      <w:r>
-        <w:rPr>
-          <w:rFonts w:ascii="Arial" w:hAnsi="Arial" w:cs="Arial"/>
-          <w:sz w:val="24"/>
-          <w:szCs w:val="24"/>
-        </w:rPr>
-        <w:t>ir</w:t>
-      </w:r>
-      <w:r>
-        <w:rPr>
-          <w:rFonts w:ascii="Arial" w:hAnsi="Arial" w:cs="Arial"/>
-          <w:sz w:val="24"/>
-          <w:szCs w:val="24"/>
-        </w:rPr>
-        <w:t xml:space="preserve"> </w:t>
-      </w:r>
-      <w:r>
-        <w:rPr>
-          <w:rFonts w:ascii="Arial" w:hAnsi="Arial" w:cs="Arial"/>
-          <w:sz w:val="24"/>
-          <w:szCs w:val="24"/>
-        </w:rPr>
-        <w:t xml:space="preserve">different </w:t>
-      </w:r>
-      <w:r>
-        <w:rPr>
-          <w:rFonts w:ascii="Arial" w:hAnsi="Arial" w:cs="Arial"/>
-          <w:sz w:val="24"/>
-          <w:szCs w:val="24"/>
-        </w:rPr>
-        <w:t>type</w:t>
-      </w:r>
-      <w:r>
-        <w:rPr>
-          <w:rFonts w:ascii="Arial" w:hAnsi="Arial" w:cs="Arial"/>
-          <w:sz w:val="24"/>
-          <w:szCs w:val="24"/>
-        </w:rPr>
-        <w:t>s are</w:t>
-      </w:r>
-      <w:r>
-        <w:rPr>
-          <w:rFonts w:ascii="Arial" w:hAnsi="Arial" w:cs="Arial"/>
-          <w:sz w:val="24"/>
-          <w:szCs w:val="24"/>
-        </w:rPr>
-        <w:t xml:space="preserve"> subclass</w:t>
-      </w:r>
-      <w:r>
-        <w:rPr>
-          <w:rFonts w:ascii="Arial" w:hAnsi="Arial" w:cs="Arial"/>
-          <w:sz w:val="24"/>
-          <w:szCs w:val="24"/>
-        </w:rPr>
-        <w:t>ed correspondingly.</w:t>
-      </w:r>
-    </w:p>
-    <w:p>
-      <w:pPr>
-        <w:ind w:left="720"/>
-        <w:rPr>
-          <w:rFonts w:ascii="Arial" w:hAnsi="Arial" w:cs="Arial"/>
+      </w:pPr>
+    </w:p>
+    <w:p>
+      <w:pPr>
+        <w:ind w:left="360"/>
+        <w:rPr>
+          <w:rFonts w:ascii="Arial" w:hAnsi="Arial" w:cs="Arial"/>
+          <w:b/>
+          <w:bCs/>
           <w:sz w:val="28"/>
           <w:szCs w:val="28"/>
         </w:rPr>
@@ -412,31 +583,109 @@
       <w:r>
         <w:rPr>
           <w:rFonts w:ascii="Arial" w:hAnsi="Arial" w:cs="Arial"/>
-          <w:sz w:val="24"/>
-          <w:szCs w:val="24"/>
-        </w:rPr>
-        <w:t xml:space="preserve">Features: </w:t>
-      </w:r>
-      <w:r>
-        <w:rPr>
-          <w:rFonts w:ascii="Arial" w:hAnsi="Arial" w:cs="Arial"/>
-          <w:sz w:val="24"/>
-          <w:szCs w:val="24"/>
-        </w:rPr>
-        <w:t>It ensures consistency with their corresponding characteristics as the different types of plants(Concrete Products) correspond to their Abstract products and Concrete Factories.</w:t>
-      </w:r>
-    </w:p>
-    <w:p>
-      <w:pPr>
-        <w:ind w:left="360"/>
-        <w:rPr>
-          <w:rFonts w:ascii="Arial" w:hAnsi="Arial" w:cs="Arial"/>
           <w:b/>
           <w:bCs/>
           <w:sz w:val="28"/>
           <w:szCs w:val="28"/>
         </w:rPr>
-      </w:pPr>
+        <w:t>Prototype:</w:t>
+      </w:r>
+    </w:p>
+    <w:p>
+      <w:pPr>
+        <w:ind w:left="360"/>
+        <w:rPr>
+          <w:rFonts w:ascii="Arial" w:hAnsi="Arial" w:cs="Arial"/>
+          <w:sz w:val="24"/>
+          <w:szCs w:val="24"/>
+        </w:rPr>
+      </w:pPr>
+      <w:r>
+        <w:rPr>
+          <w:rFonts w:ascii="Arial" w:hAnsi="Arial" w:cs="Arial"/>
+          <w:b/>
+          <w:bCs/>
+          <w:sz w:val="24"/>
+          <w:szCs w:val="24"/>
+        </w:rPr>
+        <w:t>Category:</w:t>
+      </w:r>
+      <w:r>
+        <w:rPr>
+          <w:rFonts w:ascii="Arial" w:hAnsi="Arial" w:cs="Arial"/>
+          <w:sz w:val="24"/>
+          <w:szCs w:val="24"/>
+        </w:rPr>
+        <w:t xml:space="preserve"> Creational</w:t>
+      </w:r>
+      <w:r>
+        <w:rPr>
+          <w:rFonts w:ascii="Arial" w:hAnsi="Arial" w:cs="Arial"/>
+          <w:sz w:val="24"/>
+          <w:szCs w:val="24"/>
+        </w:rPr>
+        <w:br/>
+      </w:r>
+      <w:r>
+        <w:rPr>
+          <w:rFonts w:ascii="Arial" w:hAnsi="Arial" w:cs="Arial"/>
+          <w:b/>
+          <w:bCs/>
+          <w:sz w:val="24"/>
+          <w:szCs w:val="24"/>
+        </w:rPr>
+        <w:t>Function in our design:</w:t>
+      </w:r>
+      <w:r>
+        <w:rPr>
+          <w:rFonts w:ascii="Arial" w:hAnsi="Arial" w:cs="Arial"/>
+          <w:sz w:val="24"/>
+          <w:szCs w:val="24"/>
+        </w:rPr>
+        <w:t xml:space="preserve"> </w:t>
+      </w:r>
+      <w:r>
+        <w:rPr>
+          <w:rFonts w:ascii="Arial" w:hAnsi="Arial" w:cs="Arial"/>
+          <w:sz w:val="24"/>
+          <w:szCs w:val="24"/>
+        </w:rPr>
+        <w:t>It allows a Plant object to be replicated, thereby creating a prototypical instance so that when an object of the same attributes is required, it does not have to be created from scratch again.</w:t>
+      </w:r>
+      <w:r>
+        <w:rPr>
+          <w:rFonts w:ascii="Arial" w:hAnsi="Arial" w:cs="Arial"/>
+          <w:sz w:val="24"/>
+          <w:szCs w:val="24"/>
+        </w:rPr>
+        <w:br/>
+      </w:r>
+      <w:r>
+        <w:rPr>
+          <w:rFonts w:ascii="Arial" w:hAnsi="Arial" w:cs="Arial"/>
+          <w:b/>
+          <w:bCs/>
+          <w:sz w:val="24"/>
+          <w:szCs w:val="24"/>
+        </w:rPr>
+        <w:t>Features:</w:t>
+      </w:r>
+      <w:r>
+        <w:rPr>
+          <w:rFonts w:ascii="Arial" w:hAnsi="Arial" w:cs="Arial"/>
+          <w:sz w:val="24"/>
+          <w:szCs w:val="24"/>
+        </w:rPr>
+        <w:t xml:space="preserve"> </w:t>
+      </w:r>
+      <w:r>
+        <w:rPr>
+          <w:rFonts w:ascii="Arial" w:hAnsi="Arial" w:cs="Arial"/>
+          <w:sz w:val="24"/>
+          <w:szCs w:val="24"/>
+        </w:rPr>
+        <w:t>The clone() function allows duplicates of the Plant object to be created if needed for bulk orders.</w:t>
+      </w:r>
     </w:p>
     <w:p>
       <w:pPr>
@@ -449,7 +698,10 @@
           <w:szCs w:val="28"/>
         </w:rPr>
       </w:pPr>
-      <w:r>
+    </w:p>
+    <w:p>
+      <w:pPr>
+        <w:ind w:left="360"/>
         <w:rPr>
           <w:rFonts w:ascii="Arial" w:hAnsi="Arial" w:cs="Arial"/>
           <w:b/>
@@ -457,17 +709,6 @@
           <w:sz w:val="28"/>
           <w:szCs w:val="28"/>
         </w:rPr>
-        <w:t>Prototype:</w:t>
-      </w:r>
-    </w:p>
-    <w:p>
-      <w:pPr>
-        <w:ind w:left="360"/>
-        <w:rPr>
-          <w:rFonts w:ascii="Arial" w:hAnsi="Arial" w:cs="Arial"/>
-          <w:sz w:val="24"/>
-          <w:szCs w:val="24"/>
-        </w:rPr>
       </w:pPr>
       <w:r>
         <w:rPr>
@@ -477,11 +718,23 @@
           <w:sz w:val="28"/>
           <w:szCs w:val="28"/>
         </w:rPr>
-        <w:tab/>
-      </w:r>
-      <w:r>
-        <w:rPr>
-          <w:rFonts w:ascii="Arial" w:hAnsi="Arial" w:cs="Arial"/>
+        <w:t>State:</w:t>
+      </w:r>
+    </w:p>
+    <w:p>
+      <w:pPr>
+        <w:ind w:left="360"/>
+        <w:rPr>
+          <w:rFonts w:ascii="Arial" w:hAnsi="Arial" w:cs="Arial"/>
+          <w:sz w:val="24"/>
+          <w:szCs w:val="24"/>
+        </w:rPr>
+      </w:pPr>
+      <w:r>
+        <w:rPr>
+          <w:rFonts w:ascii="Arial" w:hAnsi="Arial" w:cs="Arial"/>
+          <w:b/>
+          <w:bCs/>
           <w:sz w:val="24"/>
           <w:szCs w:val="24"/>
         </w:rPr>
@@ -493,60 +746,145 @@
           <w:sz w:val="24"/>
           <w:szCs w:val="24"/>
         </w:rPr>
-        <w:t xml:space="preserve"> Creational</w:t>
-      </w:r>
-    </w:p>
-    <w:p>
-      <w:pPr>
-        <w:ind w:left="720"/>
-        <w:rPr>
-          <w:rFonts w:ascii="Arial" w:hAnsi="Arial" w:cs="Arial"/>
-          <w:sz w:val="24"/>
-          <w:szCs w:val="24"/>
-        </w:rPr>
-      </w:pPr>
-      <w:r>
-        <w:rPr>
-          <w:rFonts w:ascii="Arial" w:hAnsi="Arial" w:cs="Arial"/>
-          <w:sz w:val="24"/>
-          <w:szCs w:val="24"/>
-        </w:rPr>
-        <w:t xml:space="preserve">Function in our design: </w:t>
-      </w:r>
-      <w:r>
-        <w:rPr>
-          <w:rFonts w:ascii="Arial" w:hAnsi="Arial" w:cs="Arial"/>
-          <w:sz w:val="24"/>
-          <w:szCs w:val="24"/>
-        </w:rPr>
-        <w:t>It allows a Plant object to be replicated, thereby creating a prototypical instance so that when an object of the same attributes is required, it does not have to be created from scratch again.</w:t>
-      </w:r>
-    </w:p>
-    <w:p>
-      <w:pPr>
-        <w:ind w:left="720"/>
-        <w:rPr>
-          <w:rFonts w:ascii="Arial" w:hAnsi="Arial" w:cs="Arial"/>
+        <w:t xml:space="preserve"> Behavioural </w:t>
+      </w:r>
+      <w:r>
+        <w:rPr>
+          <w:rFonts w:ascii="Arial" w:hAnsi="Arial" w:cs="Arial"/>
+          <w:sz w:val="24"/>
+          <w:szCs w:val="24"/>
+        </w:rPr>
+        <w:br/>
+      </w:r>
+      <w:r>
+        <w:rPr>
+          <w:rFonts w:ascii="Arial" w:hAnsi="Arial" w:cs="Arial"/>
+          <w:b/>
+          <w:bCs/>
+          <w:sz w:val="24"/>
+          <w:szCs w:val="24"/>
+        </w:rPr>
+        <w:t>Function in our design:</w:t>
+      </w:r>
+      <w:r>
+        <w:rPr>
+          <w:rFonts w:ascii="Arial" w:hAnsi="Arial" w:cs="Arial"/>
+          <w:sz w:val="24"/>
+          <w:szCs w:val="24"/>
+        </w:rPr>
+        <w:t xml:space="preserve"> </w:t>
+      </w:r>
+      <w:r>
+        <w:rPr>
+          <w:rFonts w:ascii="Arial" w:hAnsi="Arial" w:cs="Arial"/>
+          <w:sz w:val="24"/>
+          <w:szCs w:val="24"/>
+        </w:rPr>
+        <w:t>Growth</w:t>
+      </w:r>
+      <w:r>
+        <w:rPr>
+          <w:rFonts w:ascii="Arial" w:hAnsi="Arial" w:cs="Arial"/>
+          <w:sz w:val="24"/>
+          <w:szCs w:val="24"/>
+        </w:rPr>
+        <w:t xml:space="preserve"> state manages the different stages of growth in a plant. </w:t>
+      </w:r>
+      <w:r>
+        <w:rPr>
+          <w:rFonts w:ascii="Arial" w:hAnsi="Arial" w:cs="Arial"/>
+          <w:sz w:val="24"/>
+          <w:szCs w:val="24"/>
+        </w:rPr>
+        <w:t>Health</w:t>
+      </w:r>
+      <w:r>
+        <w:rPr>
+          <w:rFonts w:ascii="Arial" w:hAnsi="Arial" w:cs="Arial"/>
+          <w:sz w:val="24"/>
+          <w:szCs w:val="24"/>
+        </w:rPr>
+        <w:t xml:space="preserve"> manages the health states of the plant so that we can know if more care is needed and the third one manages the ordering process of the </w:t>
+      </w:r>
+      <w:r>
+        <w:rPr>
+          <w:rFonts w:ascii="Arial" w:hAnsi="Arial" w:cs="Arial"/>
+          <w:sz w:val="24"/>
+          <w:szCs w:val="24"/>
+        </w:rPr>
+        <w:lastRenderedPageBreak/>
+        <w:t>plant</w:t>
+      </w:r>
+      <w:r>
+        <w:rPr>
+          <w:rFonts w:ascii="Arial" w:hAnsi="Arial" w:cs="Arial"/>
+          <w:sz w:val="24"/>
+          <w:szCs w:val="24"/>
+        </w:rPr>
+        <w:t>. Order state allows us to move through the different steps when making a purchase from our plant sho</w:t>
+      </w:r>
+      <w:r>
+        <w:rPr>
+          <w:rFonts w:ascii="Arial" w:hAnsi="Arial" w:cs="Arial"/>
+          <w:sz w:val="24"/>
+          <w:szCs w:val="24"/>
+        </w:rPr>
+        <w:t>p.</w:t>
+      </w:r>
+      <w:r>
+        <w:rPr>
+          <w:rFonts w:ascii="Arial" w:hAnsi="Arial" w:cs="Arial"/>
+          <w:sz w:val="24"/>
+          <w:szCs w:val="24"/>
+        </w:rPr>
+        <w:br/>
+      </w:r>
+      <w:r>
+        <w:rPr>
+          <w:rFonts w:ascii="Arial" w:hAnsi="Arial" w:cs="Arial"/>
+          <w:b/>
+          <w:bCs/>
+          <w:sz w:val="24"/>
+          <w:szCs w:val="24"/>
+        </w:rPr>
+        <w:t>Features:</w:t>
+      </w:r>
+      <w:r>
+        <w:rPr>
+          <w:rFonts w:ascii="Arial" w:hAnsi="Arial" w:cs="Arial"/>
+          <w:sz w:val="24"/>
+          <w:szCs w:val="24"/>
+        </w:rPr>
+        <w:t xml:space="preserve"> </w:t>
+      </w:r>
+      <w:r>
+        <w:rPr>
+          <w:rFonts w:ascii="Arial" w:hAnsi="Arial" w:cs="Arial"/>
+          <w:sz w:val="24"/>
+          <w:szCs w:val="24"/>
+        </w:rPr>
+        <w:t>The different states correspond to different actions that need to be done which helps with the plant lifecycle management as well as payment management</w:t>
+      </w:r>
+      <w:r>
+        <w:rPr>
+          <w:rFonts w:ascii="Arial" w:hAnsi="Arial" w:cs="Arial"/>
+          <w:sz w:val="24"/>
+          <w:szCs w:val="24"/>
+        </w:rPr>
+        <w:t>.</w:t>
+      </w:r>
+    </w:p>
+    <w:p>
+      <w:pPr>
+        <w:ind w:left="360"/>
+        <w:rPr>
+          <w:rFonts w:ascii="Arial" w:hAnsi="Arial" w:cs="Arial"/>
+          <w:b/>
+          <w:bCs/>
           <w:sz w:val="28"/>
           <w:szCs w:val="28"/>
         </w:rPr>
       </w:pPr>
-      <w:r>
-        <w:rPr>
-          <w:rFonts w:ascii="Arial" w:hAnsi="Arial" w:cs="Arial"/>
-          <w:sz w:val="24"/>
-          <w:szCs w:val="24"/>
-        </w:rPr>
-        <w:t xml:space="preserve">Features: </w:t>
-      </w:r>
-      <w:r>
-        <w:rPr>
-          <w:rFonts w:ascii="Arial" w:hAnsi="Arial" w:cs="Arial"/>
-          <w:sz w:val="24"/>
-          <w:szCs w:val="24"/>
-        </w:rPr>
-        <w:t>The clone() function allows duplicates of the Plant object to be created if needed for bulk orders.</w:t>
-      </w:r>
     </w:p>
     <w:p>
       <w:pPr>
@@ -559,10 +897,7 @@
           <w:szCs w:val="28"/>
         </w:rPr>
       </w:pPr>
-    </w:p>
-    <w:p>
-      <w:pPr>
-        <w:ind w:left="360"/>
+      <w:r>
         <w:rPr>
           <w:rFonts w:ascii="Arial" w:hAnsi="Arial" w:cs="Arial"/>
           <w:b/>
@@ -570,7 +905,8 @@
           <w:sz w:val="28"/>
           <w:szCs w:val="28"/>
         </w:rPr>
-      </w:pPr>
+        <w:t>I</w:t>
+      </w:r>
       <w:r>
         <w:rPr>
           <w:rFonts w:ascii="Arial" w:hAnsi="Arial" w:cs="Arial"/>
@@ -579,7 +915,7 @@
           <w:sz w:val="28"/>
           <w:szCs w:val="28"/>
         </w:rPr>
-        <w:t>State:</w:t>
+        <w:t>nventory System and Iterator Design Pattern</w:t>
       </w:r>
     </w:p>
     <w:p>
@@ -592,6 +928,299 @@
         </w:rPr>
       </w:pPr>
       <w:r>
+        <w:rPr>
+          <w:rFonts w:ascii="Arial" w:hAnsi="Arial" w:cs="Arial"/>
+          <w:sz w:val="24"/>
+          <w:szCs w:val="24"/>
+        </w:rPr>
+        <w:t>Our inventory system is implemented using a Binary Search Tree (BST) combined with the Iterator Design Pattern to efficiently manage and access plant data</w:t>
+      </w:r>
+      <w:r>
+        <w:rPr>
+          <w:rFonts w:ascii="Arial" w:hAnsi="Arial" w:cs="Arial"/>
+          <w:sz w:val="24"/>
+          <w:szCs w:val="24"/>
+        </w:rPr>
+        <w:t>.</w:t>
+      </w:r>
+    </w:p>
+    <w:p>
+      <w:pPr>
+        <w:ind w:left="360"/>
+        <w:rPr>
+          <w:rFonts w:ascii="Arial" w:hAnsi="Arial" w:cs="Arial"/>
+          <w:sz w:val="24"/>
+          <w:szCs w:val="24"/>
+        </w:rPr>
+      </w:pPr>
+      <w:r>
+        <w:rPr>
+          <w:rFonts w:ascii="Arial" w:hAnsi="Arial" w:cs="Arial"/>
+          <w:sz w:val="24"/>
+          <w:szCs w:val="24"/>
+        </w:rPr>
+        <w:t>&gt;The BST organises the inventory by plant species, where each node in the tree represents a single plant species.</w:t>
+      </w:r>
+    </w:p>
+    <w:p>
+      <w:pPr>
+        <w:ind w:left="360"/>
+        <w:rPr>
+          <w:rFonts w:ascii="Arial" w:hAnsi="Arial" w:cs="Arial"/>
+          <w:sz w:val="24"/>
+          <w:szCs w:val="24"/>
+        </w:rPr>
+      </w:pPr>
+      <w:r>
+        <w:rPr>
+          <w:rFonts w:ascii="Arial" w:hAnsi="Arial" w:cs="Arial"/>
+          <w:sz w:val="24"/>
+          <w:szCs w:val="24"/>
+        </w:rPr>
+        <w:t>&gt;Each node contains a vector of Plant objects, allowing multiple instances of the same species to be stores together.</w:t>
+      </w:r>
+    </w:p>
+    <w:p>
+      <w:pPr>
+        <w:ind w:left="360"/>
+        <w:rPr>
+          <w:rFonts w:ascii="Arial" w:hAnsi="Arial" w:cs="Arial"/>
+          <w:sz w:val="24"/>
+          <w:szCs w:val="24"/>
+        </w:rPr>
+      </w:pPr>
+      <w:r>
+        <w:rPr>
+          <w:rFonts w:ascii="Arial" w:hAnsi="Arial" w:cs="Arial"/>
+          <w:sz w:val="24"/>
+          <w:szCs w:val="24"/>
+        </w:rPr>
+        <w:t>&gt;When searching for a specific plant:</w:t>
+      </w:r>
+      <w:r>
+        <w:rPr>
+          <w:rFonts w:ascii="Arial" w:hAnsi="Arial" w:cs="Arial"/>
+          <w:sz w:val="24"/>
+          <w:szCs w:val="24"/>
+        </w:rPr>
+        <w:br/>
+      </w:r>
+      <w:r>
+        <w:rPr>
+          <w:rFonts w:ascii="Arial" w:hAnsi="Arial" w:cs="Arial"/>
+          <w:sz w:val="24"/>
+          <w:szCs w:val="24"/>
+        </w:rPr>
+        <w:tab/>
+        <w:t xml:space="preserve">&gt;The system first locates the relevant node in the </w:t>
+      </w:r>
+      <w:proofErr w:type="gramStart"/>
+      <w:r>
+        <w:rPr>
+          <w:rFonts w:ascii="Arial" w:hAnsi="Arial" w:cs="Arial"/>
+          <w:sz w:val="24"/>
+          <w:szCs w:val="24"/>
+        </w:rPr>
+        <w:t>BST(</w:t>
+      </w:r>
+      <w:proofErr w:type="gramEnd"/>
+      <w:r>
+        <w:rPr>
+          <w:rFonts w:ascii="Arial" w:hAnsi="Arial" w:cs="Arial"/>
+          <w:sz w:val="24"/>
+          <w:szCs w:val="24"/>
+        </w:rPr>
+        <w:t>based on the plants                                     species name).</w:t>
+      </w:r>
+    </w:p>
+    <w:p>
+      <w:pPr>
+        <w:ind w:left="360"/>
+        <w:rPr>
+          <w:rFonts w:ascii="Arial" w:hAnsi="Arial" w:cs="Arial"/>
+          <w:sz w:val="24"/>
+          <w:szCs w:val="24"/>
+        </w:rPr>
+      </w:pPr>
+      <w:r>
+        <w:rPr>
+          <w:rFonts w:ascii="Arial" w:hAnsi="Arial" w:cs="Arial"/>
+          <w:sz w:val="24"/>
+          <w:szCs w:val="24"/>
+        </w:rPr>
+        <w:t xml:space="preserve">     &gt;It then iterates through the vector inside that node to find the exact plant object that matches the query.</w:t>
+      </w:r>
+    </w:p>
+    <w:p>
+      <w:pPr>
+        <w:ind w:left="360"/>
+        <w:rPr>
+          <w:rFonts w:ascii="Arial" w:hAnsi="Arial" w:cs="Arial"/>
+          <w:sz w:val="24"/>
+          <w:szCs w:val="24"/>
+        </w:rPr>
+      </w:pPr>
+      <w:r>
+        <w:rPr>
+          <w:rFonts w:ascii="Arial" w:hAnsi="Arial" w:cs="Arial"/>
+          <w:sz w:val="24"/>
+          <w:szCs w:val="24"/>
+        </w:rPr>
+        <w:t>&gt;Traversal through the BST is performed in order, which naturally organises the plants alphabetically by species name.</w:t>
+      </w:r>
+    </w:p>
+    <w:p>
+      <w:pPr>
+        <w:ind w:left="360"/>
+        <w:rPr>
+          <w:rFonts w:ascii="Arial" w:hAnsi="Arial" w:cs="Arial"/>
+          <w:sz w:val="24"/>
+          <w:szCs w:val="24"/>
+        </w:rPr>
+      </w:pPr>
+      <w:r>
+        <w:rPr>
+          <w:rFonts w:ascii="Arial" w:hAnsi="Arial" w:cs="Arial"/>
+          <w:sz w:val="24"/>
+          <w:szCs w:val="24"/>
+        </w:rPr>
+        <w:t>To enhance this process, the Iterator Design Pattern is used:</w:t>
+      </w:r>
+      <w:r>
+        <w:rPr>
+          <w:rFonts w:ascii="Arial" w:hAnsi="Arial" w:cs="Arial"/>
+          <w:sz w:val="24"/>
+          <w:szCs w:val="24"/>
+        </w:rPr>
+        <w:br/>
+      </w:r>
+      <w:r>
+        <w:rPr>
+          <w:rFonts w:ascii="Arial" w:hAnsi="Arial" w:cs="Arial"/>
+          <w:b/>
+          <w:bCs/>
+          <w:sz w:val="24"/>
+          <w:szCs w:val="24"/>
+        </w:rPr>
+        <w:t>Category:</w:t>
+      </w:r>
+      <w:r>
+        <w:rPr>
+          <w:rFonts w:ascii="Arial" w:hAnsi="Arial" w:cs="Arial"/>
+          <w:sz w:val="24"/>
+          <w:szCs w:val="24"/>
+        </w:rPr>
+        <w:t xml:space="preserve"> Behavioural</w:t>
+      </w:r>
+      <w:r>
+        <w:rPr>
+          <w:rFonts w:ascii="Arial" w:hAnsi="Arial" w:cs="Arial"/>
+          <w:sz w:val="24"/>
+          <w:szCs w:val="24"/>
+        </w:rPr>
+        <w:br/>
+      </w:r>
+      <w:r>
+        <w:rPr>
+          <w:rFonts w:ascii="Arial" w:hAnsi="Arial" w:cs="Arial"/>
+          <w:b/>
+          <w:bCs/>
+          <w:sz w:val="24"/>
+          <w:szCs w:val="24"/>
+        </w:rPr>
+        <w:t>Function in our design:</w:t>
+      </w:r>
+      <w:r>
+        <w:rPr>
+          <w:rFonts w:ascii="Arial" w:hAnsi="Arial" w:cs="Arial"/>
+          <w:sz w:val="24"/>
+          <w:szCs w:val="24"/>
+        </w:rPr>
+        <w:t xml:space="preserve"> </w:t>
+      </w:r>
+      <w:r>
+        <w:rPr>
+          <w:rFonts w:ascii="Arial" w:hAnsi="Arial" w:cs="Arial"/>
+          <w:sz w:val="24"/>
+          <w:szCs w:val="24"/>
+        </w:rPr>
+        <w:t>The iterator provides a structured way to traverse the plants stored in the BST and their vectors without exposing the underlying data structures (e.g., BST nodes or vectors).</w:t>
+      </w:r>
+      <w:r>
+        <w:rPr>
+          <w:rFonts w:ascii="Arial" w:hAnsi="Arial" w:cs="Arial"/>
+          <w:sz w:val="24"/>
+          <w:szCs w:val="24"/>
+        </w:rPr>
+        <w:br/>
+      </w:r>
+      <w:r>
+        <w:rPr>
+          <w:rFonts w:ascii="Arial" w:hAnsi="Arial" w:cs="Arial"/>
+          <w:b/>
+          <w:bCs/>
+          <w:sz w:val="24"/>
+          <w:szCs w:val="24"/>
+        </w:rPr>
+        <w:t>Features:</w:t>
+      </w:r>
+      <w:r>
+        <w:rPr>
+          <w:rFonts w:ascii="Arial" w:hAnsi="Arial" w:cs="Arial"/>
+          <w:sz w:val="24"/>
+          <w:szCs w:val="24"/>
+        </w:rPr>
+        <w:br/>
+        <w:t xml:space="preserve">&gt;The </w:t>
+      </w:r>
+      <w:proofErr w:type="spellStart"/>
+      <w:r>
+        <w:rPr>
+          <w:rFonts w:ascii="Arial" w:hAnsi="Arial" w:cs="Arial"/>
+          <w:sz w:val="24"/>
+          <w:szCs w:val="24"/>
+        </w:rPr>
+        <w:t>PlantIterator</w:t>
+      </w:r>
+      <w:proofErr w:type="spellEnd"/>
+      <w:r>
+        <w:rPr>
+          <w:rFonts w:ascii="Arial" w:hAnsi="Arial" w:cs="Arial"/>
+          <w:sz w:val="24"/>
+          <w:szCs w:val="24"/>
+        </w:rPr>
+        <w:t xml:space="preserve"> class iterates through </w:t>
+      </w:r>
+      <w:proofErr w:type="spellStart"/>
+      <w:r>
+        <w:rPr>
+          <w:rFonts w:ascii="Arial" w:hAnsi="Arial" w:cs="Arial"/>
+          <w:sz w:val="24"/>
+          <w:szCs w:val="24"/>
+        </w:rPr>
+        <w:t>vecotrs</w:t>
+      </w:r>
+      <w:proofErr w:type="spellEnd"/>
+      <w:r>
+        <w:rPr>
+          <w:rFonts w:ascii="Arial" w:hAnsi="Arial" w:cs="Arial"/>
+          <w:sz w:val="24"/>
+          <w:szCs w:val="24"/>
+        </w:rPr>
+        <w:t xml:space="preserve"> of Plant pointers, allowing for seamless access to each plant object.</w:t>
+      </w:r>
+      <w:r>
+        <w:rPr>
+          <w:rFonts w:ascii="Arial" w:hAnsi="Arial" w:cs="Arial"/>
+          <w:sz w:val="24"/>
+          <w:szCs w:val="24"/>
+        </w:rPr>
+        <w:br/>
+        <w:t xml:space="preserve">&gt;It simplifies traversal by abstracting away the details of how plants are stored internally, supporting easy collection, listing, and manipulation of inventory items. </w:t>
+      </w:r>
+    </w:p>
+    <w:p>
+      <w:pPr>
         <w:rPr>
           <w:rFonts w:ascii="Arial" w:hAnsi="Arial" w:cs="Arial"/>
           <w:b/>
@@ -599,98 +1228,14 @@
           <w:sz w:val="28"/>
           <w:szCs w:val="28"/>
         </w:rPr>
-        <w:tab/>
-      </w:r>
-      <w:r>
-        <w:rPr>
-          <w:rFonts w:ascii="Arial" w:hAnsi="Arial" w:cs="Arial"/>
-          <w:sz w:val="24"/>
-          <w:szCs w:val="24"/>
-        </w:rPr>
-        <w:t>Category:</w:t>
-      </w:r>
-      <w:r>
-        <w:rPr>
-          <w:rFonts w:ascii="Arial" w:hAnsi="Arial" w:cs="Arial"/>
-          <w:sz w:val="24"/>
-          <w:szCs w:val="24"/>
-        </w:rPr>
-        <w:t xml:space="preserve"> Behavioural </w:t>
-      </w:r>
-    </w:p>
-    <w:p>
-      <w:pPr>
-        <w:ind w:left="810" w:hanging="450"/>
-        <w:rPr>
-          <w:rFonts w:ascii="Arial" w:hAnsi="Arial" w:cs="Arial"/>
-          <w:sz w:val="24"/>
-          <w:szCs w:val="24"/>
-        </w:rPr>
-      </w:pPr>
-      <w:r>
-        <w:rPr>
-          <w:rFonts w:ascii="Arial" w:hAnsi="Arial" w:cs="Arial"/>
-          <w:sz w:val="24"/>
-          <w:szCs w:val="24"/>
-        </w:rPr>
-        <w:lastRenderedPageBreak/>
-        <w:tab/>
-        <w:t xml:space="preserve">Function in our design: </w:t>
-      </w:r>
-      <w:r>
-        <w:rPr>
-          <w:rFonts w:ascii="Arial" w:hAnsi="Arial" w:cs="Arial"/>
-          <w:sz w:val="24"/>
-          <w:szCs w:val="24"/>
-        </w:rPr>
-        <w:t>Growth</w:t>
-      </w:r>
-      <w:r>
-        <w:rPr>
-          <w:rFonts w:ascii="Arial" w:hAnsi="Arial" w:cs="Arial"/>
-          <w:sz w:val="24"/>
-          <w:szCs w:val="24"/>
-        </w:rPr>
-        <w:t xml:space="preserve"> state manages the different stages of growth in a plant. </w:t>
-      </w:r>
-      <w:r>
-        <w:rPr>
-          <w:rFonts w:ascii="Arial" w:hAnsi="Arial" w:cs="Arial"/>
-          <w:sz w:val="24"/>
-          <w:szCs w:val="24"/>
-        </w:rPr>
-        <w:t>Health</w:t>
-      </w:r>
-      <w:r>
-        <w:rPr>
-          <w:rFonts w:ascii="Arial" w:hAnsi="Arial" w:cs="Arial"/>
-          <w:sz w:val="24"/>
-          <w:szCs w:val="24"/>
-        </w:rPr>
-        <w:t xml:space="preserve"> manages the health states of the plant so that we can know if more care is needed and the third one manages the ordering process of the plant</w:t>
-      </w:r>
-      <w:r>
-        <w:rPr>
-          <w:rFonts w:ascii="Arial" w:hAnsi="Arial" w:cs="Arial"/>
-          <w:sz w:val="24"/>
-          <w:szCs w:val="24"/>
-        </w:rPr>
-        <w:t>. Order state allows us to move through the different steps when making a purchase from our plant sho</w:t>
-      </w:r>
-      <w:r>
-        <w:rPr>
-          <w:rFonts w:ascii="Arial" w:hAnsi="Arial" w:cs="Arial"/>
-          <w:sz w:val="24"/>
-          <w:szCs w:val="24"/>
-        </w:rPr>
-        <w:t>p.</w:t>
-      </w:r>
-    </w:p>
-    <w:p>
-      <w:pPr>
-        <w:ind w:left="720"/>
-        <w:rPr>
-          <w:rFonts w:ascii="Arial" w:hAnsi="Arial" w:cs="Arial"/>
+      </w:pPr>
+    </w:p>
+    <w:p>
+      <w:pPr>
+        <w:rPr>
+          <w:rFonts w:ascii="Arial" w:hAnsi="Arial" w:cs="Arial"/>
+          <w:b/>
+          <w:bCs/>
           <w:sz w:val="28"/>
           <w:szCs w:val="28"/>
         </w:rPr>
@@ -698,52 +1243,375 @@
       <w:r>
         <w:rPr>
           <w:rFonts w:ascii="Arial" w:hAnsi="Arial" w:cs="Arial"/>
-          <w:sz w:val="24"/>
-          <w:szCs w:val="24"/>
-        </w:rPr>
-        <w:t xml:space="preserve">Features: </w:t>
-      </w:r>
-      <w:r>
-        <w:rPr>
-          <w:rFonts w:ascii="Arial" w:hAnsi="Arial" w:cs="Arial"/>
-          <w:sz w:val="24"/>
-          <w:szCs w:val="24"/>
-        </w:rPr>
-        <w:t>The different states correspond to different actions that need to be done which helps with the plant lifecycle management as well as payment management</w:t>
-      </w:r>
-      <w:r>
-        <w:rPr>
-          <w:rFonts w:ascii="Arial" w:hAnsi="Arial" w:cs="Arial"/>
-          <w:sz w:val="24"/>
-          <w:szCs w:val="24"/>
-        </w:rPr>
-        <w:t>.</w:t>
-      </w:r>
-    </w:p>
-    <w:p>
-      <w:pPr>
-        <w:ind w:left="360"/>
-        <w:rPr>
-          <w:rFonts w:ascii="Arial" w:hAnsi="Arial" w:cs="Arial"/>
           <w:b/>
           <w:bCs/>
           <w:sz w:val="28"/>
           <w:szCs w:val="28"/>
         </w:rPr>
-      </w:pPr>
-    </w:p>
-    <w:p>
-      <w:pPr>
-        <w:ind w:left="360"/>
-        <w:rPr>
-          <w:rFonts w:ascii="Arial" w:hAnsi="Arial" w:cs="Arial"/>
-          <w:b/>
-          <w:bCs/>
+        <w:t>Chain Of Responsibility</w:t>
+      </w:r>
+    </w:p>
+    <w:p>
+      <w:pPr>
+        <w:rPr>
+          <w:rFonts w:ascii="Arial" w:hAnsi="Arial" w:cs="Arial"/>
+          <w:sz w:val="24"/>
+          <w:szCs w:val="24"/>
+        </w:rPr>
+      </w:pPr>
+      <w:r>
+        <w:rPr>
+          <w:rFonts w:ascii="Arial" w:hAnsi="Arial" w:cs="Arial"/>
+          <w:b/>
+          <w:bCs/>
+          <w:sz w:val="24"/>
+          <w:szCs w:val="24"/>
+        </w:rPr>
+        <w:t>Category:</w:t>
+      </w:r>
+      <w:r>
+        <w:rPr>
+          <w:rFonts w:ascii="Arial" w:hAnsi="Arial" w:cs="Arial"/>
+          <w:sz w:val="24"/>
+          <w:szCs w:val="24"/>
+        </w:rPr>
+        <w:t xml:space="preserve"> Behavioural </w:t>
+      </w:r>
+    </w:p>
+    <w:p>
+      <w:pPr>
+        <w:rPr>
+          <w:rFonts w:ascii="Arial" w:hAnsi="Arial" w:cs="Arial"/>
+          <w:sz w:val="24"/>
+          <w:szCs w:val="24"/>
+        </w:rPr>
+      </w:pPr>
+      <w:r>
+        <w:rPr>
+          <w:rFonts w:ascii="Arial" w:hAnsi="Arial" w:cs="Arial"/>
+          <w:b/>
+          <w:bCs/>
+          <w:sz w:val="24"/>
+          <w:szCs w:val="24"/>
+        </w:rPr>
+        <w:t>Function in Our Design</w:t>
+      </w:r>
+      <w:r>
+        <w:rPr>
+          <w:rFonts w:ascii="Arial" w:hAnsi="Arial" w:cs="Arial"/>
+          <w:sz w:val="24"/>
+          <w:szCs w:val="24"/>
+        </w:rPr>
+        <w:t>: The Chain of Responsibility pattern is used to manage plant care tasks by linking multiple plant-care handlers in a chain, where each handler is responsible for checking and responding to a specific plant need. This pattern works closely with the Observer and Command patterns to automate and coordinate how plants receive care in the nursery.</w:t>
+      </w:r>
+    </w:p>
+    <w:p>
+      <w:pPr>
+        <w:rPr>
+          <w:rFonts w:ascii="Arial" w:hAnsi="Arial" w:cs="Arial"/>
+          <w:b/>
+          <w:bCs/>
+          <w:sz w:val="24"/>
+          <w:szCs w:val="24"/>
+        </w:rPr>
+      </w:pPr>
+      <w:r>
+        <w:rPr>
+          <w:rFonts w:ascii="Arial" w:hAnsi="Arial" w:cs="Arial"/>
+          <w:b/>
+          <w:bCs/>
+          <w:sz w:val="24"/>
+          <w:szCs w:val="24"/>
+        </w:rPr>
+        <w:lastRenderedPageBreak/>
+        <w:t>How it works:</w:t>
+      </w:r>
+    </w:p>
+    <w:p>
+      <w:pPr>
+        <w:rPr>
+          <w:rFonts w:ascii="Arial" w:hAnsi="Arial" w:cs="Arial"/>
+          <w:sz w:val="24"/>
+          <w:szCs w:val="24"/>
+        </w:rPr>
+      </w:pPr>
+      <w:r>
+        <w:rPr>
+          <w:rFonts w:ascii="Arial" w:hAnsi="Arial" w:cs="Arial"/>
+          <w:sz w:val="24"/>
+          <w:szCs w:val="24"/>
+        </w:rPr>
+        <w:t>&gt;Each Plant object has a tick() function that gradually decreases its care levels- water, sunlight, pruning and fertilizer – simulating natural decay over time.</w:t>
+      </w:r>
+      <w:r>
+        <w:rPr>
+          <w:rFonts w:ascii="Arial" w:hAnsi="Arial" w:cs="Arial"/>
+          <w:sz w:val="24"/>
+          <w:szCs w:val="24"/>
+        </w:rPr>
+        <w:br/>
+        <w:t xml:space="preserve">&gt;When any of these levels drop below 60%, the </w:t>
+      </w:r>
+      <w:proofErr w:type="spellStart"/>
+      <w:r>
+        <w:rPr>
+          <w:rFonts w:ascii="Arial" w:hAnsi="Arial" w:cs="Arial"/>
+          <w:sz w:val="24"/>
+          <w:szCs w:val="24"/>
+        </w:rPr>
+        <w:t>GrowthObserver</w:t>
+      </w:r>
+      <w:proofErr w:type="spellEnd"/>
+      <w:r>
+        <w:rPr>
+          <w:rFonts w:ascii="Arial" w:hAnsi="Arial" w:cs="Arial"/>
+          <w:sz w:val="24"/>
+          <w:szCs w:val="24"/>
+        </w:rPr>
+        <w:t xml:space="preserve"> detects this change and moves the plant into a Needs Care State </w:t>
+      </w:r>
+      <w:r>
+        <w:rPr>
+          <w:rFonts w:ascii="Arial" w:hAnsi="Arial" w:cs="Arial"/>
+          <w:sz w:val="24"/>
+          <w:szCs w:val="24"/>
+        </w:rPr>
+        <w:br/>
+        <w:t>&gt;This state change triggers the Chain of Responsibil</w:t>
+      </w:r>
+      <w:r>
+        <w:rPr>
+          <w:rFonts w:ascii="Arial" w:hAnsi="Arial" w:cs="Arial"/>
+          <w:sz w:val="24"/>
+          <w:szCs w:val="24"/>
+        </w:rPr>
+        <w:t>ity which checks each plant requirements in sequence to identify what needs attention.</w:t>
+      </w:r>
+      <w:r>
+        <w:rPr>
+          <w:rFonts w:ascii="Arial" w:hAnsi="Arial" w:cs="Arial"/>
+          <w:sz w:val="24"/>
+          <w:szCs w:val="24"/>
+        </w:rPr>
+        <w:br/>
+        <w:t xml:space="preserve">&gt;Ince the appropriate handles is found , it triggers the corresponding Command- </w:t>
+      </w:r>
+      <w:proofErr w:type="spellStart"/>
+      <w:r>
+        <w:rPr>
+          <w:rFonts w:ascii="Arial" w:hAnsi="Arial" w:cs="Arial"/>
+          <w:sz w:val="24"/>
+          <w:szCs w:val="24"/>
+        </w:rPr>
+        <w:t>WaterCommand</w:t>
+      </w:r>
+      <w:proofErr w:type="spellEnd"/>
+      <w:r>
+        <w:rPr>
+          <w:rFonts w:ascii="Arial" w:hAnsi="Arial" w:cs="Arial"/>
+          <w:sz w:val="24"/>
+          <w:szCs w:val="24"/>
+        </w:rPr>
+        <w:t xml:space="preserve">, </w:t>
+      </w:r>
+      <w:proofErr w:type="spellStart"/>
+      <w:r>
+        <w:rPr>
+          <w:rFonts w:ascii="Arial" w:hAnsi="Arial" w:cs="Arial"/>
+          <w:sz w:val="24"/>
+          <w:szCs w:val="24"/>
+        </w:rPr>
+        <w:t>PruneCommand</w:t>
+      </w:r>
+      <w:proofErr w:type="spellEnd"/>
+      <w:r>
+        <w:rPr>
+          <w:rFonts w:ascii="Arial" w:hAnsi="Arial" w:cs="Arial"/>
+          <w:sz w:val="24"/>
+          <w:szCs w:val="24"/>
+        </w:rPr>
+        <w:t xml:space="preserve">, </w:t>
+      </w:r>
+      <w:proofErr w:type="spellStart"/>
+      <w:r>
+        <w:rPr>
+          <w:rFonts w:ascii="Arial" w:hAnsi="Arial" w:cs="Arial"/>
+          <w:sz w:val="24"/>
+          <w:szCs w:val="24"/>
+        </w:rPr>
+        <w:t>FertilizerCommand</w:t>
+      </w:r>
+      <w:proofErr w:type="spellEnd"/>
+      <w:r>
+        <w:rPr>
+          <w:rFonts w:ascii="Arial" w:hAnsi="Arial" w:cs="Arial"/>
+          <w:sz w:val="24"/>
+          <w:szCs w:val="24"/>
+        </w:rPr>
+        <w:t xml:space="preserve"> to instruct a </w:t>
+      </w:r>
+      <w:proofErr w:type="spellStart"/>
+      <w:r>
+        <w:rPr>
+          <w:rFonts w:ascii="Arial" w:hAnsi="Arial" w:cs="Arial"/>
+          <w:sz w:val="24"/>
+          <w:szCs w:val="24"/>
+        </w:rPr>
+        <w:t>StaffMember</w:t>
+      </w:r>
+      <w:proofErr w:type="spellEnd"/>
+      <w:r>
+        <w:rPr>
+          <w:rFonts w:ascii="Arial" w:hAnsi="Arial" w:cs="Arial"/>
+          <w:sz w:val="24"/>
+          <w:szCs w:val="24"/>
+        </w:rPr>
+        <w:t xml:space="preserve"> to take care of the plant.</w:t>
+      </w:r>
+    </w:p>
+    <w:p>
+      <w:pPr>
+        <w:rPr>
+          <w:rFonts w:ascii="Arial" w:hAnsi="Arial" w:cs="Arial"/>
+          <w:sz w:val="24"/>
+          <w:szCs w:val="24"/>
+        </w:rPr>
+      </w:pPr>
+      <w:r>
+        <w:rPr>
+          <w:rFonts w:ascii="Arial" w:hAnsi="Arial" w:cs="Arial"/>
+          <w:b/>
+          <w:bCs/>
+          <w:sz w:val="24"/>
+          <w:szCs w:val="24"/>
+        </w:rPr>
+        <w:t>Features:</w:t>
+      </w:r>
+      <w:r>
+        <w:rPr>
+          <w:rFonts w:ascii="Arial" w:hAnsi="Arial" w:cs="Arial"/>
+          <w:b/>
+          <w:bCs/>
+          <w:sz w:val="24"/>
+          <w:szCs w:val="24"/>
+        </w:rPr>
+        <w:br/>
+      </w:r>
+      <w:r>
+        <w:rPr>
+          <w:rFonts w:ascii="Arial" w:hAnsi="Arial" w:cs="Arial"/>
+          <w:sz w:val="24"/>
+          <w:szCs w:val="24"/>
+        </w:rPr>
+        <w:t>&gt;</w:t>
+      </w:r>
+      <w:r>
+        <w:rPr>
+          <w:rFonts w:ascii="Arial" w:hAnsi="Arial" w:cs="Arial"/>
+          <w:sz w:val="24"/>
+          <w:szCs w:val="24"/>
+        </w:rPr>
+        <w:t>Provides a flexible and organized way to handle multiple plant-care responsibilities without hardcoding conditional logic.</w:t>
+      </w:r>
+      <w:r>
+        <w:rPr>
+          <w:rFonts w:ascii="Arial" w:hAnsi="Arial" w:cs="Arial"/>
+          <w:sz w:val="24"/>
+          <w:szCs w:val="24"/>
+        </w:rPr>
+        <w:t xml:space="preserve"> </w:t>
+      </w:r>
+      <w:r>
+        <w:rPr>
+          <w:rFonts w:ascii="Arial" w:hAnsi="Arial" w:cs="Arial"/>
+          <w:sz w:val="24"/>
+          <w:szCs w:val="24"/>
+        </w:rPr>
+        <w:br/>
+        <w:t>&gt;</w:t>
+      </w:r>
+      <w:r>
+        <w:rPr>
+          <w:b/>
+          <w:bCs/>
+        </w:rPr>
+        <w:t xml:space="preserve"> </w:t>
+      </w:r>
+      <w:r>
+        <w:rPr>
+          <w:rFonts w:ascii="Arial" w:hAnsi="Arial" w:cs="Arial"/>
+          <w:sz w:val="24"/>
+          <w:szCs w:val="24"/>
+        </w:rPr>
+        <w:t>Decouples the plant’s state from the specific action taken to restore it.</w:t>
+      </w:r>
+      <w:r>
+        <w:rPr>
+          <w:rFonts w:ascii="Arial" w:hAnsi="Arial" w:cs="Arial"/>
+          <w:sz w:val="24"/>
+          <w:szCs w:val="24"/>
+        </w:rPr>
+        <w:br/>
+        <w:t xml:space="preserve">&gt;Works </w:t>
+      </w:r>
+      <w:proofErr w:type="gramStart"/>
+      <w:r>
+        <w:rPr>
+          <w:rFonts w:ascii="Arial" w:hAnsi="Arial" w:cs="Arial"/>
+          <w:sz w:val="24"/>
+          <w:szCs w:val="24"/>
+        </w:rPr>
+        <w:t>hand-in-hand</w:t>
+      </w:r>
+      <w:proofErr w:type="gramEnd"/>
+      <w:r>
+        <w:rPr>
+          <w:rFonts w:ascii="Arial" w:hAnsi="Arial" w:cs="Arial"/>
+          <w:sz w:val="24"/>
+          <w:szCs w:val="24"/>
+        </w:rPr>
+        <w:t xml:space="preserve"> </w:t>
+      </w:r>
+      <w:proofErr w:type="gramStart"/>
+      <w:r>
+        <w:rPr>
+          <w:rFonts w:ascii="Arial" w:hAnsi="Arial" w:cs="Arial"/>
+          <w:sz w:val="24"/>
+          <w:szCs w:val="24"/>
+        </w:rPr>
+        <w:t>with :</w:t>
+      </w:r>
+      <w:proofErr w:type="gramEnd"/>
+      <w:r>
+        <w:rPr>
+          <w:rFonts w:ascii="Arial" w:hAnsi="Arial" w:cs="Arial"/>
+          <w:sz w:val="24"/>
+          <w:szCs w:val="24"/>
+        </w:rPr>
+        <w:br/>
+        <w:t>The Observer pattern which detects the problem</w:t>
+      </w:r>
+      <w:r>
+        <w:rPr>
+          <w:rFonts w:ascii="Arial" w:hAnsi="Arial" w:cs="Arial"/>
+          <w:sz w:val="24"/>
+          <w:szCs w:val="24"/>
+        </w:rPr>
+        <w:br/>
+        <w:t xml:space="preserve">The Command Pattern, which executes the solution. </w:t>
+      </w:r>
+    </w:p>
+    <w:p>
+      <w:pPr>
+        <w:rPr>
+          <w:rFonts w:ascii="Arial" w:hAnsi="Arial" w:cs="Arial"/>
           <w:sz w:val="28"/>
           <w:szCs w:val="28"/>
         </w:rPr>
       </w:pPr>
-      <w:r>
+    </w:p>
+    <w:p>
+      <w:pPr>
         <w:rPr>
           <w:rFonts w:ascii="Arial" w:hAnsi="Arial" w:cs="Arial"/>
           <w:b/>
@@ -751,17 +1619,6 @@
           <w:sz w:val="28"/>
           <w:szCs w:val="28"/>
         </w:rPr>
-        <w:t>Iterator:</w:t>
-      </w:r>
-    </w:p>
-    <w:p>
-      <w:pPr>
-        <w:ind w:left="360"/>
-        <w:rPr>
-          <w:rFonts w:ascii="Arial" w:hAnsi="Arial" w:cs="Arial"/>
-          <w:sz w:val="24"/>
-          <w:szCs w:val="24"/>
-        </w:rPr>
       </w:pPr>
       <w:r>
         <w:rPr>
@@ -771,11 +1628,22 @@
           <w:sz w:val="28"/>
           <w:szCs w:val="28"/>
         </w:rPr>
-        <w:tab/>
-      </w:r>
-      <w:r>
-        <w:rPr>
-          <w:rFonts w:ascii="Arial" w:hAnsi="Arial" w:cs="Arial"/>
+        <w:t>Command:</w:t>
+      </w:r>
+    </w:p>
+    <w:p>
+      <w:pPr>
+        <w:rPr>
+          <w:rFonts w:ascii="Arial" w:hAnsi="Arial" w:cs="Arial"/>
+          <w:sz w:val="24"/>
+          <w:szCs w:val="24"/>
+        </w:rPr>
+      </w:pPr>
+      <w:r>
+        <w:rPr>
+          <w:rFonts w:ascii="Arial" w:hAnsi="Arial" w:cs="Arial"/>
+          <w:b/>
+          <w:bCs/>
           <w:sz w:val="24"/>
           <w:szCs w:val="24"/>
         </w:rPr>
@@ -787,7 +1655,129 @@
           <w:sz w:val="24"/>
           <w:szCs w:val="24"/>
         </w:rPr>
-        <w:t xml:space="preserve"> Behavioural</w:t>
+        <w:t xml:space="preserve"> </w:t>
+      </w:r>
+      <w:r>
+        <w:rPr>
+          <w:rFonts w:ascii="Arial" w:hAnsi="Arial" w:cs="Arial"/>
+          <w:sz w:val="24"/>
+          <w:szCs w:val="24"/>
+        </w:rPr>
+        <w:t>Behavioural</w:t>
+      </w:r>
+    </w:p>
+    <w:p>
+      <w:pPr>
+        <w:rPr>
+          <w:rFonts w:ascii="Arial" w:hAnsi="Arial" w:cs="Arial"/>
+          <w:sz w:val="24"/>
+          <w:szCs w:val="24"/>
+        </w:rPr>
+      </w:pPr>
+      <w:r>
+        <w:rPr>
+          <w:rFonts w:ascii="Arial" w:hAnsi="Arial" w:cs="Arial"/>
+          <w:b/>
+          <w:bCs/>
+          <w:sz w:val="24"/>
+          <w:szCs w:val="24"/>
+        </w:rPr>
+        <w:t>Function in our design</w:t>
+      </w:r>
+      <w:r>
+        <w:rPr>
+          <w:rFonts w:ascii="Arial" w:hAnsi="Arial" w:cs="Arial"/>
+          <w:sz w:val="24"/>
+          <w:szCs w:val="24"/>
+        </w:rPr>
+        <w:t xml:space="preserve">: </w:t>
+      </w:r>
+      <w:r>
+        <w:rPr>
+          <w:rFonts w:ascii="Arial" w:hAnsi="Arial" w:cs="Arial"/>
+          <w:sz w:val="24"/>
+          <w:szCs w:val="24"/>
+        </w:rPr>
+        <w:t xml:space="preserve">a staff member </w:t>
+      </w:r>
+      <w:proofErr w:type="gramStart"/>
+      <w:r>
+        <w:rPr>
+          <w:rFonts w:ascii="Arial" w:hAnsi="Arial" w:cs="Arial"/>
+          <w:sz w:val="24"/>
+          <w:szCs w:val="24"/>
+        </w:rPr>
+        <w:t>is in charge of</w:t>
+      </w:r>
+      <w:proofErr w:type="gramEnd"/>
+      <w:r>
+        <w:rPr>
+          <w:rFonts w:ascii="Arial" w:hAnsi="Arial" w:cs="Arial"/>
+          <w:sz w:val="24"/>
+          <w:szCs w:val="24"/>
+        </w:rPr>
+        <w:t xml:space="preserve"> taking care of a plant when it is notified of a health change in the observer. </w:t>
+      </w:r>
+      <w:r>
+        <w:rPr>
+          <w:rFonts w:ascii="Arial" w:hAnsi="Arial" w:cs="Arial"/>
+          <w:sz w:val="24"/>
+          <w:szCs w:val="24"/>
+        </w:rPr>
+        <w:t>The staff member then invokes one of the following commands to simulate “taking care of the plant”: Water, Sun, Fertilizer and Prune. This restores the health status of the plant back to good.</w:t>
+      </w:r>
+    </w:p>
+    <w:p>
+      <w:pPr>
+        <w:rPr>
+          <w:rFonts w:ascii="Arial" w:hAnsi="Arial" w:cs="Arial"/>
+          <w:sz w:val="24"/>
+          <w:szCs w:val="24"/>
+        </w:rPr>
+      </w:pPr>
+      <w:r>
+        <w:rPr>
+          <w:rFonts w:ascii="Arial" w:hAnsi="Arial" w:cs="Arial"/>
+          <w:b/>
+          <w:bCs/>
+          <w:sz w:val="24"/>
+          <w:szCs w:val="24"/>
+        </w:rPr>
+        <w:t>Features:</w:t>
+      </w:r>
+      <w:r>
+        <w:rPr>
+          <w:rFonts w:ascii="Arial" w:hAnsi="Arial" w:cs="Arial"/>
+          <w:sz w:val="24"/>
+          <w:szCs w:val="24"/>
+        </w:rPr>
+        <w:t xml:space="preserve"> </w:t>
+      </w:r>
+      <w:r>
+        <w:rPr>
+          <w:rFonts w:ascii="Arial" w:hAnsi="Arial" w:cs="Arial"/>
+          <w:sz w:val="24"/>
+          <w:szCs w:val="24"/>
+        </w:rPr>
+        <w:t xml:space="preserve">we encapsulate a request from a plant as an object, letting us parametrize different commands with different requests or plant care to perform undoable operations because a plant cannot water or fertilize itself so a </w:t>
+      </w:r>
+      <w:proofErr w:type="spellStart"/>
+      <w:r>
+        <w:rPr>
+          <w:rFonts w:ascii="Arial" w:hAnsi="Arial" w:cs="Arial"/>
+          <w:sz w:val="24"/>
+          <w:szCs w:val="24"/>
+        </w:rPr>
+        <w:t>staffMember</w:t>
+      </w:r>
+      <w:proofErr w:type="spellEnd"/>
+      <w:r>
+        <w:rPr>
+          <w:rFonts w:ascii="Arial" w:hAnsi="Arial" w:cs="Arial"/>
+          <w:sz w:val="24"/>
+          <w:szCs w:val="24"/>
+        </w:rPr>
+        <w:t xml:space="preserve"> does it for us.</w:t>
       </w:r>
     </w:p>
     <w:p>
@@ -799,45 +1789,13 @@
           <w:szCs w:val="24"/>
         </w:rPr>
       </w:pPr>
-      <w:r>
-        <w:rPr>
-          <w:rFonts w:ascii="Arial" w:hAnsi="Arial" w:cs="Arial"/>
-          <w:sz w:val="24"/>
-          <w:szCs w:val="24"/>
-        </w:rPr>
-        <w:tab/>
-        <w:t xml:space="preserve">Function in our design: </w:t>
-      </w:r>
-      <w:r>
-        <w:rPr>
-          <w:rFonts w:ascii="Arial" w:hAnsi="Arial" w:cs="Arial"/>
-          <w:sz w:val="24"/>
-          <w:szCs w:val="24"/>
-        </w:rPr>
-        <w:t>It allows us to collect and traverse the plants in our inventory</w:t>
-      </w:r>
-      <w:r>
-        <w:rPr>
-          <w:rFonts w:ascii="Arial" w:hAnsi="Arial" w:cs="Arial"/>
-          <w:sz w:val="24"/>
-          <w:szCs w:val="24"/>
-        </w:rPr>
-        <w:t>, stock and an order</w:t>
-      </w:r>
-      <w:r>
-        <w:rPr>
-          <w:rFonts w:ascii="Arial" w:hAnsi="Arial" w:cs="Arial"/>
-          <w:sz w:val="24"/>
-          <w:szCs w:val="24"/>
-        </w:rPr>
-        <w:t xml:space="preserve"> without exposing its underlying representation or other details.</w:t>
-      </w:r>
-    </w:p>
-    <w:p>
-      <w:pPr>
-        <w:ind w:left="360"/>
-        <w:rPr>
-          <w:rFonts w:ascii="Arial" w:hAnsi="Arial" w:cs="Arial"/>
+    </w:p>
+    <w:p>
+      <w:pPr>
+        <w:rPr>
+          <w:rFonts w:ascii="Arial" w:hAnsi="Arial" w:cs="Arial"/>
+          <w:b/>
+          <w:bCs/>
           <w:sz w:val="28"/>
           <w:szCs w:val="28"/>
         </w:rPr>
@@ -845,56 +1803,90 @@
       <w:r>
         <w:rPr>
           <w:rFonts w:ascii="Arial" w:hAnsi="Arial" w:cs="Arial"/>
-          <w:sz w:val="24"/>
-          <w:szCs w:val="24"/>
-        </w:rPr>
-        <w:tab/>
-        <w:t xml:space="preserve">Features: </w:t>
-      </w:r>
-      <w:r>
-        <w:rPr>
-          <w:rFonts w:ascii="Arial" w:hAnsi="Arial" w:cs="Arial"/>
-          <w:sz w:val="24"/>
-          <w:szCs w:val="24"/>
-        </w:rPr>
-        <w:t xml:space="preserve">PlantIterator iterates through the vector of Plant </w:t>
-      </w:r>
-      <w:r>
-        <w:rPr>
-          <w:rFonts w:ascii="Arial" w:hAnsi="Arial" w:cs="Arial"/>
-          <w:sz w:val="24"/>
-          <w:szCs w:val="24"/>
-        </w:rPr>
-        <w:t xml:space="preserve">pointer </w:t>
-      </w:r>
-      <w:r>
-        <w:rPr>
-          <w:rFonts w:ascii="Arial" w:hAnsi="Arial" w:cs="Arial"/>
-          <w:sz w:val="24"/>
-          <w:szCs w:val="24"/>
-        </w:rPr>
-        <w:t>objects</w:t>
-      </w:r>
-    </w:p>
-    <w:p>
-      <w:pPr>
-        <w:ind w:left="360"/>
-        <w:rPr>
-          <w:rFonts w:ascii="Arial" w:hAnsi="Arial" w:cs="Arial"/>
           <w:b/>
           <w:bCs/>
           <w:sz w:val="28"/>
           <w:szCs w:val="28"/>
         </w:rPr>
-      </w:pPr>
-    </w:p>
-    <w:p>
-      <w:pPr>
-        <w:ind w:left="360"/>
-        <w:rPr>
-          <w:rFonts w:ascii="Arial" w:hAnsi="Arial" w:cs="Arial"/>
-          <w:b/>
-          <w:bCs/>
+        <w:t>Memento:</w:t>
+      </w:r>
+    </w:p>
+    <w:p>
+      <w:pPr>
+        <w:rPr>
+          <w:rFonts w:ascii="Arial" w:hAnsi="Arial" w:cs="Arial"/>
+          <w:sz w:val="24"/>
+          <w:szCs w:val="24"/>
+        </w:rPr>
+      </w:pPr>
+      <w:r>
+        <w:rPr>
+          <w:rFonts w:ascii="Arial" w:hAnsi="Arial" w:cs="Arial"/>
+          <w:b/>
+          <w:bCs/>
+          <w:sz w:val="24"/>
+          <w:szCs w:val="24"/>
+        </w:rPr>
+        <w:t>Category:</w:t>
+      </w:r>
+      <w:r>
+        <w:rPr>
+          <w:rFonts w:ascii="Arial" w:hAnsi="Arial" w:cs="Arial"/>
+          <w:sz w:val="24"/>
+          <w:szCs w:val="24"/>
+        </w:rPr>
+        <w:t xml:space="preserve"> Behavioural</w:t>
+      </w:r>
+    </w:p>
+    <w:p>
+      <w:pPr>
+        <w:rPr>
+          <w:rFonts w:ascii="Arial" w:hAnsi="Arial" w:cs="Arial"/>
+          <w:sz w:val="24"/>
+          <w:szCs w:val="24"/>
+        </w:rPr>
+      </w:pPr>
+      <w:r>
+        <w:rPr>
+          <w:rFonts w:ascii="Arial" w:hAnsi="Arial" w:cs="Arial"/>
+          <w:b/>
+          <w:bCs/>
+          <w:sz w:val="24"/>
+          <w:szCs w:val="24"/>
+        </w:rPr>
+        <w:t xml:space="preserve">Function in our design: </w:t>
+      </w:r>
+      <w:r>
+        <w:rPr>
+          <w:rFonts w:ascii="Arial" w:hAnsi="Arial" w:cs="Arial"/>
+          <w:sz w:val="24"/>
+          <w:szCs w:val="24"/>
+        </w:rPr>
+        <w:t xml:space="preserve">Memento works </w:t>
+      </w:r>
+      <w:proofErr w:type="gramStart"/>
+      <w:r>
+        <w:rPr>
+          <w:rFonts w:ascii="Arial" w:hAnsi="Arial" w:cs="Arial"/>
+          <w:sz w:val="24"/>
+          <w:szCs w:val="24"/>
+        </w:rPr>
+        <w:t>hand-in-hand</w:t>
+      </w:r>
+      <w:proofErr w:type="gramEnd"/>
+      <w:r>
+        <w:rPr>
+          <w:rFonts w:ascii="Arial" w:hAnsi="Arial" w:cs="Arial"/>
+          <w:sz w:val="24"/>
+          <w:szCs w:val="24"/>
+        </w:rPr>
+        <w:t xml:space="preserve"> with the Command pattern, allowing an entire queue of commands to be saved and executed at will. This allows for plant care routines, making it easy to carry out the same or similar care for numerous plants, reducing explicit function calls as the size of the system grows </w:t>
+      </w:r>
+    </w:p>
+    <w:p>
+      <w:pPr>
+        <w:rPr>
+          <w:rFonts w:ascii="Arial" w:hAnsi="Arial" w:cs="Arial"/>
           <w:sz w:val="28"/>
           <w:szCs w:val="28"/>
         </w:rPr>
@@ -904,22 +1896,33 @@
           <w:rFonts w:ascii="Arial" w:hAnsi="Arial" w:cs="Arial"/>
           <w:b/>
           <w:bCs/>
+          <w:sz w:val="24"/>
+          <w:szCs w:val="24"/>
+        </w:rPr>
+        <w:t>Features:</w:t>
+      </w:r>
+      <w:r>
+        <w:rPr>
+          <w:rFonts w:ascii="Arial" w:hAnsi="Arial" w:cs="Arial"/>
+          <w:sz w:val="24"/>
+          <w:szCs w:val="24"/>
+        </w:rPr>
+        <w:t xml:space="preserve"> Memento stores a vector&lt;Command*&gt; allowing for easy rerunning of command sets, preserving order.</w:t>
+      </w:r>
+    </w:p>
+    <w:p>
+      <w:pPr>
+        <w:ind w:left="360"/>
+        <w:rPr>
+          <w:rFonts w:ascii="Arial" w:hAnsi="Arial" w:cs="Arial"/>
           <w:sz w:val="28"/>
           <w:szCs w:val="28"/>
         </w:rPr>
-        <w:t>Singleton:</w:t>
-      </w:r>
+      </w:pPr>
     </w:p>
     <w:p>
       <w:pPr>
         <w:ind w:left="360"/>
-        <w:rPr>
-          <w:rFonts w:ascii="Arial" w:hAnsi="Arial" w:cs="Arial"/>
-          <w:sz w:val="24"/>
-          <w:szCs w:val="24"/>
-        </w:rPr>
-      </w:pPr>
-      <w:r>
         <w:rPr>
           <w:rFonts w:ascii="Arial" w:hAnsi="Arial" w:cs="Arial"/>
           <w:b/>
@@ -927,105 +1930,15 @@
           <w:sz w:val="28"/>
           <w:szCs w:val="28"/>
         </w:rPr>
-        <w:tab/>
-      </w:r>
-      <w:r>
-        <w:rPr>
-          <w:rFonts w:ascii="Arial" w:hAnsi="Arial" w:cs="Arial"/>
-          <w:sz w:val="24"/>
-          <w:szCs w:val="24"/>
-        </w:rPr>
-        <w:t>Category:</w:t>
-      </w:r>
-      <w:r>
-        <w:rPr>
-          <w:rFonts w:ascii="Arial" w:hAnsi="Arial" w:cs="Arial"/>
-          <w:sz w:val="24"/>
-          <w:szCs w:val="24"/>
-        </w:rPr>
-        <w:t xml:space="preserve"> Creational</w:t>
-      </w:r>
+      </w:pPr>
     </w:p>
     <w:p>
       <w:pPr>
         <w:ind w:left="360"/>
         <w:rPr>
           <w:rFonts w:ascii="Arial" w:hAnsi="Arial" w:cs="Arial"/>
-          <w:sz w:val="24"/>
-          <w:szCs w:val="24"/>
-          <w:lang w:val="en-GB"/>
-        </w:rPr>
-      </w:pPr>
-      <w:r>
-        <w:rPr>
-          <w:rFonts w:ascii="Arial" w:hAnsi="Arial" w:cs="Arial"/>
-          <w:sz w:val="24"/>
-          <w:szCs w:val="24"/>
-        </w:rPr>
-        <w:tab/>
-        <w:t xml:space="preserve">Function in our design: </w:t>
-      </w:r>
-      <w:r>
-        <w:rPr>
-          <w:rFonts w:ascii="Arial" w:hAnsi="Arial" w:cs="Arial"/>
-          <w:sz w:val="24"/>
-          <w:szCs w:val="24"/>
-          <w:lang w:val="en-GB"/>
-        </w:rPr>
-        <w:t>Logically, we would only need a single instance of Inventory and Stock as this is how the store would be laid out in real life, therefore it would be best practice to enforce this in our code.</w:t>
-      </w:r>
-    </w:p>
-    <w:p>
-      <w:pPr>
-        <w:ind w:left="360"/>
-        <w:rPr>
-          <w:rFonts w:ascii="Arial" w:hAnsi="Arial" w:cs="Arial"/>
-          <w:sz w:val="24"/>
-          <w:szCs w:val="24"/>
-        </w:rPr>
-      </w:pPr>
-      <w:r>
-        <w:rPr>
-          <w:rFonts w:ascii="Arial" w:hAnsi="Arial" w:cs="Arial"/>
-          <w:sz w:val="24"/>
-          <w:szCs w:val="24"/>
-          <w:lang w:val="en-GB"/>
-        </w:rPr>
-        <w:t xml:space="preserve">Maintaining only one instance of each class object is more secure, and </w:t>
-      </w:r>
-      <w:r>
-        <w:rPr>
-          <w:rFonts w:ascii="Arial" w:hAnsi="Arial" w:cs="Arial"/>
-          <w:sz w:val="24"/>
-          <w:szCs w:val="24"/>
-          <w:lang w:val="en-GB"/>
-        </w:rPr>
-        <w:t>it allows us to reduce</w:t>
-      </w:r>
-      <w:r>
-        <w:rPr>
-          <w:rFonts w:ascii="Arial" w:hAnsi="Arial" w:cs="Arial"/>
-          <w:sz w:val="24"/>
-          <w:szCs w:val="24"/>
-          <w:lang w:val="en-GB"/>
-        </w:rPr>
-        <w:t xml:space="preserve"> the possibility of unpredictable failure due to accidental cloning, as well as more efficient resource management, as we know that our largest data store will not have redundant and wasteful copies</w:t>
-      </w:r>
-      <w:r>
-        <w:rPr>
-          <w:rFonts w:ascii="Arial" w:hAnsi="Arial" w:cs="Arial"/>
-          <w:sz w:val="24"/>
-          <w:szCs w:val="24"/>
-          <w:lang w:val="en-GB"/>
-        </w:rPr>
-        <w:t>.</w:t>
-      </w:r>
-    </w:p>
-    <w:p>
-      <w:pPr>
-        <w:ind w:left="360"/>
-        <w:rPr>
-          <w:rFonts w:ascii="Arial" w:hAnsi="Arial" w:cs="Arial"/>
+          <w:b/>
+          <w:bCs/>
           <w:sz w:val="28"/>
           <w:szCs w:val="28"/>
         </w:rPr>
@@ -1033,40 +1946,85 @@
       <w:r>
         <w:rPr>
           <w:rFonts w:ascii="Arial" w:hAnsi="Arial" w:cs="Arial"/>
-          <w:sz w:val="24"/>
-          <w:szCs w:val="24"/>
-        </w:rPr>
-        <w:tab/>
-        <w:t xml:space="preserve">Features: </w:t>
-      </w:r>
-      <w:r>
-        <w:rPr>
-          <w:rFonts w:ascii="Arial" w:hAnsi="Arial" w:cs="Arial"/>
-          <w:sz w:val="24"/>
-          <w:szCs w:val="24"/>
-        </w:rPr>
-        <w:t>Implemented in the Inventory and Stock classes, to ensure that only one of each can exist.</w:t>
-      </w:r>
-    </w:p>
-    <w:p>
-      <w:pPr>
-        <w:ind w:left="360"/>
-        <w:rPr>
-          <w:rFonts w:ascii="Arial" w:hAnsi="Arial" w:cs="Arial"/>
           <w:b/>
           <w:bCs/>
           <w:sz w:val="28"/>
           <w:szCs w:val="28"/>
         </w:rPr>
-      </w:pPr>
+        <w:t>Observer:</w:t>
+      </w:r>
     </w:p>
     <w:p>
       <w:pPr>
         <w:ind w:left="360"/>
         <w:rPr>
           <w:rFonts w:ascii="Arial" w:hAnsi="Arial" w:cs="Arial"/>
-          <w:b/>
-          <w:bCs/>
+          <w:sz w:val="24"/>
+          <w:szCs w:val="24"/>
+        </w:rPr>
+      </w:pPr>
+      <w:r>
+        <w:rPr>
+          <w:rFonts w:ascii="Arial" w:hAnsi="Arial" w:cs="Arial"/>
+          <w:b/>
+          <w:bCs/>
+          <w:sz w:val="24"/>
+          <w:szCs w:val="24"/>
+        </w:rPr>
+        <w:t xml:space="preserve">Category: </w:t>
+      </w:r>
+      <w:r>
+        <w:rPr>
+          <w:rFonts w:ascii="Arial" w:hAnsi="Arial" w:cs="Arial"/>
+          <w:sz w:val="24"/>
+          <w:szCs w:val="24"/>
+        </w:rPr>
+        <w:t>Behavioural</w:t>
+      </w:r>
+    </w:p>
+    <w:p>
+      <w:pPr>
+        <w:ind w:left="360"/>
+        <w:rPr>
+          <w:rFonts w:ascii="Arial" w:hAnsi="Arial" w:cs="Arial"/>
+          <w:sz w:val="24"/>
+          <w:szCs w:val="24"/>
+        </w:rPr>
+      </w:pPr>
+      <w:r>
+        <w:rPr>
+          <w:rFonts w:ascii="Arial" w:hAnsi="Arial" w:cs="Arial"/>
+          <w:b/>
+          <w:bCs/>
+          <w:sz w:val="24"/>
+          <w:szCs w:val="24"/>
+        </w:rPr>
+        <w:t xml:space="preserve">Function in our </w:t>
+      </w:r>
+      <w:r>
+        <w:rPr>
+          <w:rFonts w:ascii="Arial" w:hAnsi="Arial" w:cs="Arial"/>
+          <w:b/>
+          <w:bCs/>
+          <w:sz w:val="24"/>
+          <w:szCs w:val="24"/>
+        </w:rPr>
+        <w:t>design:</w:t>
+      </w:r>
+      <w:r>
+        <w:rPr>
+          <w:rFonts w:ascii="Arial" w:hAnsi="Arial" w:cs="Arial"/>
+          <w:sz w:val="24"/>
+          <w:szCs w:val="24"/>
+        </w:rPr>
+        <w:t xml:space="preserve"> It monitors the plant health state and notifies a staff member that the plant needs care. Works with the command so that a staff member can execute the necessary care to take care of the plant.</w:t>
+      </w:r>
+    </w:p>
+    <w:p>
+      <w:pPr>
+        <w:ind w:left="360"/>
+        <w:rPr>
+          <w:rFonts w:ascii="Arial" w:hAnsi="Arial" w:cs="Arial"/>
           <w:sz w:val="28"/>
           <w:szCs w:val="28"/>
         </w:rPr>
@@ -1076,22 +2034,59 @@
           <w:rFonts w:ascii="Arial" w:hAnsi="Arial" w:cs="Arial"/>
           <w:b/>
           <w:bCs/>
+          <w:sz w:val="24"/>
+          <w:szCs w:val="24"/>
+        </w:rPr>
+        <w:t>Features:</w:t>
+      </w:r>
+      <w:r>
+        <w:rPr>
+          <w:rFonts w:ascii="Arial" w:hAnsi="Arial" w:cs="Arial"/>
+          <w:sz w:val="24"/>
+          <w:szCs w:val="24"/>
+        </w:rPr>
+        <w:t xml:space="preserve"> </w:t>
+      </w:r>
+      <w:r>
+        <w:rPr>
+          <w:rFonts w:ascii="Arial" w:hAnsi="Arial" w:cs="Arial"/>
+          <w:sz w:val="24"/>
+          <w:szCs w:val="24"/>
+        </w:rPr>
+        <w:t xml:space="preserve">we attach an observer to each plant growing in our nursery to monitor the growth and health of the plant. This is a </w:t>
+      </w:r>
+      <w:r>
+        <w:rPr>
+          <w:rFonts w:ascii="Arial" w:hAnsi="Arial" w:cs="Arial"/>
+          <w:sz w:val="24"/>
+          <w:szCs w:val="24"/>
+        </w:rPr>
+        <w:t>one-to-many</w:t>
+      </w:r>
+      <w:r>
+        <w:rPr>
+          <w:rFonts w:ascii="Arial" w:hAnsi="Arial" w:cs="Arial"/>
+          <w:sz w:val="24"/>
+          <w:szCs w:val="24"/>
+        </w:rPr>
+        <w:t xml:space="preserve"> relationship between objects so that when a plant changes its health state, a growth monitor will notify staff members to update the health state of the plant.</w:t>
+      </w:r>
+    </w:p>
+    <w:p>
+      <w:pPr>
+        <w:ind w:left="360"/>
+        <w:rPr>
+          <w:rFonts w:ascii="Arial" w:hAnsi="Arial" w:cs="Arial"/>
+          <w:b/>
+          <w:bCs/>
           <w:sz w:val="28"/>
           <w:szCs w:val="28"/>
         </w:rPr>
-        <w:t>Strategy:</w:t>
-      </w:r>
+      </w:pPr>
     </w:p>
     <w:p>
       <w:pPr>
         <w:ind w:left="360"/>
-        <w:rPr>
-          <w:rFonts w:ascii="Arial" w:hAnsi="Arial" w:cs="Arial"/>
-          <w:sz w:val="24"/>
-          <w:szCs w:val="24"/>
-        </w:rPr>
-      </w:pPr>
-      <w:r>
         <w:rPr>
           <w:rFonts w:ascii="Arial" w:hAnsi="Arial" w:cs="Arial"/>
           <w:b/>
@@ -1099,106 +2094,239 @@
           <w:sz w:val="28"/>
           <w:szCs w:val="28"/>
         </w:rPr>
-        <w:tab/>
-      </w:r>
-      <w:r>
-        <w:rPr>
-          <w:rFonts w:ascii="Arial" w:hAnsi="Arial" w:cs="Arial"/>
-          <w:sz w:val="24"/>
-          <w:szCs w:val="24"/>
-        </w:rPr>
-        <w:t>Category:</w:t>
-      </w:r>
-      <w:r>
-        <w:rPr>
-          <w:rFonts w:ascii="Arial" w:hAnsi="Arial" w:cs="Arial"/>
-          <w:sz w:val="24"/>
-          <w:szCs w:val="24"/>
-        </w:rPr>
-        <w:t xml:space="preserve"> Behavioural</w:t>
-      </w:r>
-    </w:p>
-    <w:p>
-      <w:pPr>
-        <w:ind w:left="360"/>
-        <w:rPr>
-          <w:rFonts w:ascii="Arial" w:hAnsi="Arial" w:cs="Arial"/>
-          <w:sz w:val="24"/>
-          <w:szCs w:val="24"/>
-        </w:rPr>
-      </w:pPr>
-      <w:r>
-        <w:rPr>
-          <w:rFonts w:ascii="Arial" w:hAnsi="Arial" w:cs="Arial"/>
-          <w:sz w:val="24"/>
-          <w:szCs w:val="24"/>
-        </w:rPr>
-        <w:tab/>
-        <w:t xml:space="preserve">Function in our design: </w:t>
-      </w:r>
-      <w:r>
-        <w:rPr>
-          <w:rFonts w:ascii="Arial" w:hAnsi="Arial" w:cs="Arial"/>
-          <w:sz w:val="24"/>
-          <w:szCs w:val="24"/>
-        </w:rPr>
-        <w:t>it allows us to choose a different plant care strategy based on the 4 different climate-based plants that we have such as its water requirement, sunlight and any additional nutrients that the plant might need to grow and mature without dying</w:t>
-      </w:r>
-    </w:p>
-    <w:p>
-      <w:pPr>
-        <w:ind w:left="360"/>
-        <w:rPr>
-          <w:rFonts w:ascii="Arial" w:hAnsi="Arial" w:cs="Arial"/>
+      </w:pPr>
+      <w:r>
+        <w:rPr>
+          <w:rFonts w:ascii="Arial" w:hAnsi="Arial" w:cs="Arial"/>
+          <w:b/>
+          <w:bCs/>
           <w:sz w:val="28"/>
           <w:szCs w:val="28"/>
         </w:rPr>
-      </w:pPr>
-      <w:r>
-        <w:rPr>
-          <w:rFonts w:ascii="Arial" w:hAnsi="Arial" w:cs="Arial"/>
-          <w:sz w:val="24"/>
-          <w:szCs w:val="24"/>
-        </w:rPr>
-        <w:tab/>
-        <w:t xml:space="preserve">Features: </w:t>
-      </w:r>
-      <w:r>
-        <w:rPr>
-          <w:rFonts w:ascii="Arial" w:hAnsi="Arial" w:cs="Arial"/>
-          <w:sz w:val="24"/>
-          <w:szCs w:val="24"/>
-        </w:rPr>
-        <w:t xml:space="preserve">we define a family of algorithms that are all encapsulated and interchangeable to what the plant type might need to grow in terms of how often it </w:t>
-      </w:r>
-      <w:r>
-        <w:rPr>
-          <w:rFonts w:ascii="Arial" w:hAnsi="Arial" w:cs="Arial"/>
-          <w:sz w:val="24"/>
-          <w:szCs w:val="24"/>
-        </w:rPr>
-        <w:lastRenderedPageBreak/>
-        <w:t>needs to be watered, and how much sunlight it needs and environmental features for example a carnivorous plant needs insects and such for its nutrition to grow or a succulent has specific watering cycles every week.</w:t>
-      </w:r>
-      <w:r>
-        <w:rPr>
-          <w:rFonts w:ascii="Arial" w:hAnsi="Arial" w:cs="Arial"/>
-          <w:sz w:val="24"/>
-          <w:szCs w:val="24"/>
-        </w:rPr>
-        <w:t xml:space="preserve"> Also reduces the amount of conditional statements required in our implementation.</w:t>
-      </w:r>
-    </w:p>
-    <w:p>
-      <w:pPr>
-        <w:rPr>
-          <w:rFonts w:ascii="Arial" w:hAnsi="Arial" w:cs="Arial"/>
-          <w:b/>
-          <w:bCs/>
+        <w:t>Mediator:</w:t>
+      </w:r>
+    </w:p>
+    <w:p>
+      <w:pPr>
+        <w:ind w:left="360"/>
+        <w:rPr>
+          <w:rFonts w:ascii="Arial" w:hAnsi="Arial" w:cs="Arial"/>
+          <w:sz w:val="24"/>
+          <w:szCs w:val="24"/>
+        </w:rPr>
+      </w:pPr>
+      <w:r>
+        <w:rPr>
+          <w:rFonts w:ascii="Arial" w:hAnsi="Arial" w:cs="Arial"/>
+          <w:b/>
+          <w:bCs/>
+          <w:sz w:val="24"/>
+          <w:szCs w:val="24"/>
+        </w:rPr>
+        <w:t>Category:</w:t>
+      </w:r>
+      <w:r>
+        <w:rPr>
+          <w:rFonts w:ascii="Arial" w:hAnsi="Arial" w:cs="Arial"/>
+          <w:sz w:val="24"/>
+          <w:szCs w:val="24"/>
+        </w:rPr>
+        <w:t xml:space="preserve"> </w:t>
+      </w:r>
+      <w:r>
+        <w:rPr>
+          <w:rFonts w:ascii="Arial" w:hAnsi="Arial" w:cs="Arial"/>
+          <w:sz w:val="24"/>
+          <w:szCs w:val="24"/>
+        </w:rPr>
+        <w:t>Behavioural</w:t>
+      </w:r>
+    </w:p>
+    <w:p>
+      <w:pPr>
+        <w:ind w:left="360"/>
+        <w:rPr>
+          <w:rFonts w:ascii="Arial" w:hAnsi="Arial" w:cs="Arial"/>
+          <w:sz w:val="24"/>
+          <w:szCs w:val="24"/>
+        </w:rPr>
+      </w:pPr>
+      <w:r>
+        <w:rPr>
+          <w:rFonts w:ascii="Arial" w:hAnsi="Arial" w:cs="Arial"/>
+          <w:b/>
+          <w:bCs/>
+          <w:sz w:val="24"/>
+          <w:szCs w:val="24"/>
+        </w:rPr>
+        <w:t>Function in our design:</w:t>
+      </w:r>
+      <w:r>
+        <w:rPr>
+          <w:rFonts w:ascii="Arial" w:hAnsi="Arial" w:cs="Arial"/>
+          <w:sz w:val="24"/>
+          <w:szCs w:val="24"/>
+        </w:rPr>
+        <w:t xml:space="preserve"> </w:t>
+      </w:r>
+      <w:r>
+        <w:rPr>
+          <w:rFonts w:ascii="Arial" w:hAnsi="Arial" w:cs="Arial"/>
+          <w:sz w:val="24"/>
+          <w:szCs w:val="24"/>
+        </w:rPr>
+        <w:t xml:space="preserve"> </w:t>
+      </w:r>
+      <w:proofErr w:type="spellStart"/>
+      <w:r>
+        <w:rPr>
+          <w:rFonts w:ascii="Arial" w:hAnsi="Arial" w:cs="Arial"/>
+          <w:sz w:val="24"/>
+          <w:szCs w:val="24"/>
+        </w:rPr>
+        <w:t>growthMediator</w:t>
+      </w:r>
+      <w:proofErr w:type="spellEnd"/>
+      <w:r>
+        <w:rPr>
+          <w:rFonts w:ascii="Arial" w:hAnsi="Arial" w:cs="Arial"/>
+          <w:sz w:val="24"/>
+          <w:szCs w:val="24"/>
+        </w:rPr>
+        <w:t xml:space="preserve"> mediate</w:t>
+      </w:r>
+      <w:r>
+        <w:rPr>
+          <w:rFonts w:ascii="Arial" w:hAnsi="Arial" w:cs="Arial"/>
+          <w:sz w:val="24"/>
+          <w:szCs w:val="24"/>
+        </w:rPr>
+        <w:t>s</w:t>
+      </w:r>
+      <w:r>
+        <w:rPr>
+          <w:rFonts w:ascii="Arial" w:hAnsi="Arial" w:cs="Arial"/>
+          <w:sz w:val="24"/>
+          <w:szCs w:val="24"/>
+        </w:rPr>
+        <w:t xml:space="preserve"> between the plant and staff members when a change in the plant occurs</w:t>
+      </w:r>
+      <w:r>
+        <w:rPr>
+          <w:rFonts w:ascii="Arial" w:hAnsi="Arial" w:cs="Arial"/>
+          <w:sz w:val="24"/>
+          <w:szCs w:val="24"/>
+        </w:rPr>
+        <w:t xml:space="preserve">. The </w:t>
+      </w:r>
+      <w:proofErr w:type="spellStart"/>
+      <w:r>
+        <w:rPr>
+          <w:rFonts w:ascii="Arial" w:hAnsi="Arial" w:cs="Arial"/>
+          <w:sz w:val="24"/>
+          <w:szCs w:val="24"/>
+        </w:rPr>
+        <w:t>commMediator</w:t>
+      </w:r>
+      <w:proofErr w:type="spellEnd"/>
+      <w:r>
+        <w:rPr>
+          <w:rFonts w:ascii="Arial" w:hAnsi="Arial" w:cs="Arial"/>
+          <w:sz w:val="24"/>
+          <w:szCs w:val="24"/>
+        </w:rPr>
+        <w:t xml:space="preserve"> facilitates communication between the customer and staff members such as asking for recommendations and creating orders.</w:t>
+      </w:r>
+    </w:p>
+    <w:p>
+      <w:pPr>
+        <w:ind w:left="360"/>
+        <w:rPr>
+          <w:rFonts w:ascii="Arial" w:hAnsi="Arial" w:cs="Arial"/>
           <w:sz w:val="28"/>
           <w:szCs w:val="28"/>
         </w:rPr>
       </w:pPr>
+      <w:r>
+        <w:rPr>
+          <w:rFonts w:ascii="Arial" w:hAnsi="Arial" w:cs="Arial"/>
+          <w:b/>
+          <w:bCs/>
+          <w:sz w:val="24"/>
+          <w:szCs w:val="24"/>
+        </w:rPr>
+        <w:t>Features:</w:t>
+      </w:r>
+      <w:r>
+        <w:rPr>
+          <w:rFonts w:ascii="Arial" w:hAnsi="Arial" w:cs="Arial"/>
+          <w:sz w:val="24"/>
+          <w:szCs w:val="24"/>
+        </w:rPr>
+        <w:t xml:space="preserve"> </w:t>
+      </w:r>
+      <w:r>
+        <w:rPr>
+          <w:rFonts w:ascii="Arial" w:hAnsi="Arial" w:cs="Arial"/>
+          <w:sz w:val="24"/>
+          <w:szCs w:val="24"/>
+        </w:rPr>
+        <w:t xml:space="preserve">By having 2 mediators we can encapsulate how a set of objects interact (how a customer interacts with a </w:t>
+      </w:r>
+      <w:proofErr w:type="spellStart"/>
+      <w:r>
+        <w:rPr>
+          <w:rFonts w:ascii="Arial" w:hAnsi="Arial" w:cs="Arial"/>
+          <w:sz w:val="24"/>
+          <w:szCs w:val="24"/>
+        </w:rPr>
+        <w:t>staffMember</w:t>
+      </w:r>
+      <w:proofErr w:type="spellEnd"/>
+      <w:r>
+        <w:rPr>
+          <w:rFonts w:ascii="Arial" w:hAnsi="Arial" w:cs="Arial"/>
+          <w:sz w:val="24"/>
+          <w:szCs w:val="24"/>
+        </w:rPr>
+        <w:t xml:space="preserve"> and how a </w:t>
+      </w:r>
+      <w:proofErr w:type="spellStart"/>
+      <w:r>
+        <w:rPr>
+          <w:rFonts w:ascii="Arial" w:hAnsi="Arial" w:cs="Arial"/>
+          <w:sz w:val="24"/>
+          <w:szCs w:val="24"/>
+        </w:rPr>
+        <w:t>staffMember</w:t>
+      </w:r>
+      <w:proofErr w:type="spellEnd"/>
+      <w:r>
+        <w:rPr>
+          <w:rFonts w:ascii="Arial" w:hAnsi="Arial" w:cs="Arial"/>
+          <w:sz w:val="24"/>
+          <w:szCs w:val="24"/>
+        </w:rPr>
+        <w:t xml:space="preserve"> interacts with a plant by using a </w:t>
+      </w:r>
+      <w:proofErr w:type="spellStart"/>
+      <w:r>
+        <w:rPr>
+          <w:rFonts w:ascii="Arial" w:hAnsi="Arial" w:cs="Arial"/>
+          <w:sz w:val="24"/>
+          <w:szCs w:val="24"/>
+        </w:rPr>
+        <w:t>growthMonitor</w:t>
+      </w:r>
+      <w:proofErr w:type="spellEnd"/>
+      <w:r>
+        <w:rPr>
+          <w:rFonts w:ascii="Arial" w:hAnsi="Arial" w:cs="Arial"/>
+          <w:sz w:val="24"/>
+          <w:szCs w:val="24"/>
+        </w:rPr>
+        <w:t>.</w:t>
+      </w:r>
     </w:p>
     <w:p>
       <w:pPr>
@@ -1211,7 +2339,10 @@
           <w:szCs w:val="28"/>
         </w:rPr>
       </w:pPr>
-      <w:r>
+    </w:p>
+    <w:p>
+      <w:pPr>
+        <w:ind w:left="360"/>
         <w:rPr>
           <w:rFonts w:ascii="Arial" w:hAnsi="Arial" w:cs="Arial"/>
           <w:b/>
@@ -1219,17 +2350,6 @@
           <w:sz w:val="28"/>
           <w:szCs w:val="28"/>
         </w:rPr>
-        <w:t>Command:</w:t>
-      </w:r>
-    </w:p>
-    <w:p>
-      <w:pPr>
-        <w:ind w:left="360"/>
-        <w:rPr>
-          <w:rFonts w:ascii="Arial" w:hAnsi="Arial" w:cs="Arial"/>
-          <w:sz w:val="24"/>
-          <w:szCs w:val="24"/>
-        </w:rPr>
       </w:pPr>
       <w:r>
         <w:rPr>
@@ -1239,11 +2359,23 @@
           <w:sz w:val="28"/>
           <w:szCs w:val="28"/>
         </w:rPr>
-        <w:tab/>
-      </w:r>
-      <w:r>
-        <w:rPr>
-          <w:rFonts w:ascii="Arial" w:hAnsi="Arial" w:cs="Arial"/>
+        <w:t>Composite:</w:t>
+      </w:r>
+    </w:p>
+    <w:p>
+      <w:pPr>
+        <w:ind w:left="360"/>
+        <w:rPr>
+          <w:rFonts w:ascii="Arial" w:hAnsi="Arial" w:cs="Arial"/>
+          <w:sz w:val="24"/>
+          <w:szCs w:val="24"/>
+        </w:rPr>
+      </w:pPr>
+      <w:r>
+        <w:rPr>
+          <w:rFonts w:ascii="Arial" w:hAnsi="Arial" w:cs="Arial"/>
+          <w:b/>
+          <w:bCs/>
           <w:sz w:val="24"/>
           <w:szCs w:val="24"/>
         </w:rPr>
@@ -1263,7 +2395,7 @@
           <w:sz w:val="24"/>
           <w:szCs w:val="24"/>
         </w:rPr>
-        <w:t>Behavioural</w:t>
+        <w:t>Structural</w:t>
       </w:r>
     </w:p>
     <w:p>
@@ -1278,27 +2410,28 @@
       <w:r>
         <w:rPr>
           <w:rFonts w:ascii="Arial" w:hAnsi="Arial" w:cs="Arial"/>
-          <w:sz w:val="24"/>
-          <w:szCs w:val="24"/>
-        </w:rPr>
-        <w:tab/>
-        <w:t xml:space="preserve">Function in our design: </w:t>
-      </w:r>
-      <w:r>
-        <w:rPr>
-          <w:rFonts w:ascii="Arial" w:hAnsi="Arial" w:cs="Arial"/>
-          <w:sz w:val="24"/>
-          <w:szCs w:val="24"/>
-        </w:rPr>
-        <w:t xml:space="preserve">a staff member is in charge of taking care of a plant when it is notified of a health change in the observer. </w:t>
-      </w:r>
-      <w:r>
-        <w:rPr>
-          <w:rFonts w:ascii="Arial" w:hAnsi="Arial" w:cs="Arial"/>
-          <w:sz w:val="24"/>
-          <w:szCs w:val="24"/>
-        </w:rPr>
-        <w:t>The staff member then invokes one of the following commands to simulate “taking care of the plant”: Water, Sun, Fertilizer and Prune. This restores the health status of the plant back to good.</w:t>
+          <w:b/>
+          <w:bCs/>
+          <w:sz w:val="24"/>
+          <w:szCs w:val="24"/>
+        </w:rPr>
+        <w:t>Function in our design:</w:t>
+      </w:r>
+      <w:r>
+        <w:rPr>
+          <w:rFonts w:ascii="Arial" w:hAnsi="Arial" w:cs="Arial"/>
+          <w:sz w:val="24"/>
+          <w:szCs w:val="24"/>
+        </w:rPr>
+        <w:t xml:space="preserve"> </w:t>
+      </w:r>
+      <w:r>
+        <w:rPr>
+          <w:rFonts w:ascii="Arial" w:hAnsi="Arial" w:cs="Arial"/>
+          <w:sz w:val="24"/>
+          <w:szCs w:val="24"/>
+        </w:rPr>
+        <w:t>Composite is used to model our clientele. Customers can either be individuals or be one of multiple registered with a company. This allows us to add specific behaviour to members of a company, as well as categorise and store our transactions more efficiently and descriptively</w:t>
       </w:r>
     </w:p>
     <w:p>
@@ -1306,45 +2439,6 @@
         <w:ind w:left="360"/>
         <w:rPr>
           <w:rFonts w:ascii="Arial" w:hAnsi="Arial" w:cs="Arial"/>
-          <w:sz w:val="24"/>
-          <w:szCs w:val="24"/>
-        </w:rPr>
-      </w:pPr>
-      <w:r>
-        <w:rPr>
-          <w:rFonts w:ascii="Arial" w:hAnsi="Arial" w:cs="Arial"/>
-          <w:sz w:val="24"/>
-          <w:szCs w:val="24"/>
-        </w:rPr>
-        <w:tab/>
-        <w:t xml:space="preserve">Features: </w:t>
-      </w:r>
-      <w:r>
-        <w:rPr>
-          <w:rFonts w:ascii="Arial" w:hAnsi="Arial" w:cs="Arial"/>
-          <w:sz w:val="24"/>
-          <w:szCs w:val="24"/>
-        </w:rPr>
-        <w:t>we encapsulate a request from a plant as an object, letting us parametrize different commands with different requests or plant care to perform undoable operations because a plant cannot water or fertilize itself so a staffMember does it for us.</w:t>
-      </w:r>
-    </w:p>
-    <w:p>
-      <w:pPr>
-        <w:ind w:left="360"/>
-        <w:rPr>
-          <w:rFonts w:ascii="Arial" w:hAnsi="Arial" w:cs="Arial"/>
-          <w:sz w:val="24"/>
-          <w:szCs w:val="24"/>
-        </w:rPr>
-      </w:pPr>
-    </w:p>
-    <w:p>
-      <w:pPr>
-        <w:ind w:left="360"/>
-        <w:rPr>
-          <w:rFonts w:ascii="Arial" w:hAnsi="Arial" w:cs="Arial"/>
-          <w:b/>
-          <w:bCs/>
           <w:sz w:val="28"/>
           <w:szCs w:val="28"/>
         </w:rPr>
@@ -1354,156 +2448,10 @@
           <w:rFonts w:ascii="Arial" w:hAnsi="Arial" w:cs="Arial"/>
           <w:b/>
           <w:bCs/>
-          <w:sz w:val="28"/>
-          <w:szCs w:val="28"/>
-        </w:rPr>
-        <w:t>Memento:</w:t>
-      </w:r>
-    </w:p>
-    <w:p>
-      <w:pPr>
-        <w:ind w:left="360"/>
-        <w:rPr>
-          <w:rFonts w:ascii="Arial" w:hAnsi="Arial" w:cs="Arial"/>
-          <w:sz w:val="24"/>
-          <w:szCs w:val="24"/>
-        </w:rPr>
-      </w:pPr>
-      <w:r>
-        <w:rPr>
-          <w:rFonts w:ascii="Arial" w:hAnsi="Arial" w:cs="Arial"/>
-          <w:b/>
-          <w:bCs/>
-          <w:sz w:val="28"/>
-          <w:szCs w:val="28"/>
-        </w:rPr>
-        <w:tab/>
-      </w:r>
-      <w:r>
-        <w:rPr>
-          <w:rFonts w:ascii="Arial" w:hAnsi="Arial" w:cs="Arial"/>
-          <w:sz w:val="24"/>
-          <w:szCs w:val="24"/>
-        </w:rPr>
-        <w:t>Category:</w:t>
-      </w:r>
-      <w:r>
-        <w:rPr>
-          <w:rFonts w:ascii="Arial" w:hAnsi="Arial" w:cs="Arial"/>
-          <w:sz w:val="24"/>
-          <w:szCs w:val="24"/>
-        </w:rPr>
-        <w:t xml:space="preserve"> Behavioural</w:t>
-      </w:r>
-    </w:p>
-    <w:p>
-      <w:pPr>
-        <w:ind w:left="360"/>
-        <w:rPr>
-          <w:rFonts w:ascii="Arial" w:hAnsi="Arial" w:cs="Arial"/>
-          <w:sz w:val="24"/>
-          <w:szCs w:val="24"/>
-        </w:rPr>
-      </w:pPr>
-      <w:r>
-        <w:rPr>
-          <w:rFonts w:ascii="Arial" w:hAnsi="Arial" w:cs="Arial"/>
-          <w:sz w:val="24"/>
-          <w:szCs w:val="24"/>
-        </w:rPr>
-        <w:tab/>
-        <w:t xml:space="preserve">Function in our design: Memento works hand-in-hand with the Command pattern, allowing an entire queue of commands to be saved and executed at will. This allows for plant care routines, making it easy to carry out the same or similar care for numerous plants, reducing explicit function calls as the size of the system grows </w:t>
-      </w:r>
-    </w:p>
-    <w:p>
-      <w:pPr>
-        <w:ind w:left="360"/>
-        <w:rPr>
-          <w:rFonts w:ascii="Arial" w:hAnsi="Arial" w:cs="Arial"/>
-          <w:sz w:val="28"/>
-          <w:szCs w:val="28"/>
-        </w:rPr>
-      </w:pPr>
-      <w:r>
-        <w:rPr>
-          <w:rFonts w:ascii="Arial" w:hAnsi="Arial" w:cs="Arial"/>
-          <w:sz w:val="24"/>
-          <w:szCs w:val="24"/>
-        </w:rPr>
-        <w:tab/>
-        <w:t>Features: Memento stores a vector&lt;Command*&gt; allowing for easy rerunning of command sets, preserving order.</w:t>
-      </w:r>
-    </w:p>
-    <w:p>
-      <w:pPr>
-        <w:ind w:left="360"/>
-        <w:rPr>
-          <w:rFonts w:ascii="Arial" w:hAnsi="Arial" w:cs="Arial"/>
-          <w:sz w:val="28"/>
-          <w:szCs w:val="28"/>
-        </w:rPr>
-      </w:pPr>
-    </w:p>
-    <w:p>
-      <w:pPr>
-        <w:ind w:left="360"/>
-        <w:rPr>
-          <w:rFonts w:ascii="Arial" w:hAnsi="Arial" w:cs="Arial"/>
-          <w:b/>
-          <w:bCs/>
-          <w:sz w:val="28"/>
-          <w:szCs w:val="28"/>
-        </w:rPr>
-      </w:pPr>
-    </w:p>
-    <w:p>
-      <w:pPr>
-        <w:ind w:left="360"/>
-        <w:rPr>
-          <w:rFonts w:ascii="Arial" w:hAnsi="Arial" w:cs="Arial"/>
-          <w:b/>
-          <w:bCs/>
-          <w:sz w:val="28"/>
-          <w:szCs w:val="28"/>
-        </w:rPr>
-      </w:pPr>
-      <w:r>
-        <w:rPr>
-          <w:rFonts w:ascii="Arial" w:hAnsi="Arial" w:cs="Arial"/>
-          <w:b/>
-          <w:bCs/>
-          <w:sz w:val="28"/>
-          <w:szCs w:val="28"/>
-        </w:rPr>
-        <w:t>Observer:</w:t>
-      </w:r>
-    </w:p>
-    <w:p>
-      <w:pPr>
-        <w:ind w:left="360"/>
-        <w:rPr>
-          <w:rFonts w:ascii="Arial" w:hAnsi="Arial" w:cs="Arial"/>
-          <w:sz w:val="24"/>
-          <w:szCs w:val="24"/>
-        </w:rPr>
-      </w:pPr>
-      <w:r>
-        <w:rPr>
-          <w:rFonts w:ascii="Arial" w:hAnsi="Arial" w:cs="Arial"/>
-          <w:b/>
-          <w:bCs/>
-          <w:sz w:val="28"/>
-          <w:szCs w:val="28"/>
-        </w:rPr>
-        <w:tab/>
-      </w:r>
-      <w:r>
-        <w:rPr>
-          <w:rFonts w:ascii="Arial" w:hAnsi="Arial" w:cs="Arial"/>
-          <w:sz w:val="24"/>
-          <w:szCs w:val="24"/>
-        </w:rPr>
-        <w:t>Category:</w:t>
+          <w:sz w:val="24"/>
+          <w:szCs w:val="24"/>
+        </w:rPr>
+        <w:t>Features:</w:t>
       </w:r>
       <w:r>
         <w:rPr>
@@ -1512,388 +2460,6 @@
           <w:szCs w:val="24"/>
         </w:rPr>
         <w:t xml:space="preserve"> </w:t>
-      </w:r>
-      <w:r>
-        <w:rPr>
-          <w:rFonts w:ascii="Arial" w:hAnsi="Arial" w:cs="Arial"/>
-          <w:sz w:val="24"/>
-          <w:szCs w:val="24"/>
-        </w:rPr>
-        <w:t>Behavioural</w:t>
-      </w:r>
-    </w:p>
-    <w:p>
-      <w:pPr>
-        <w:ind w:left="360"/>
-        <w:rPr>
-          <w:rFonts w:ascii="Arial" w:hAnsi="Arial" w:cs="Arial"/>
-          <w:sz w:val="24"/>
-          <w:szCs w:val="24"/>
-        </w:rPr>
-      </w:pPr>
-      <w:r>
-        <w:rPr>
-          <w:rFonts w:ascii="Arial" w:hAnsi="Arial" w:cs="Arial"/>
-          <w:sz w:val="24"/>
-          <w:szCs w:val="24"/>
-        </w:rPr>
-        <w:tab/>
-        <w:t xml:space="preserve">Function in our </w:t>
-      </w:r>
-      <w:r>
-        <w:rPr>
-          <w:rFonts w:ascii="Arial" w:hAnsi="Arial" w:cs="Arial"/>
-          <w:sz w:val="24"/>
-          <w:szCs w:val="24"/>
-        </w:rPr>
-        <w:t>design: It monitors the plant health state and notifies a staff member that the plant needs care. Works with the command so that a staff member can execute the necessary care to take care of the plant.</w:t>
-      </w:r>
-    </w:p>
-    <w:p>
-      <w:pPr>
-        <w:ind w:left="360"/>
-        <w:rPr>
-          <w:rFonts w:ascii="Arial" w:hAnsi="Arial" w:cs="Arial"/>
-          <w:sz w:val="28"/>
-          <w:szCs w:val="28"/>
-        </w:rPr>
-      </w:pPr>
-      <w:r>
-        <w:rPr>
-          <w:rFonts w:ascii="Arial" w:hAnsi="Arial" w:cs="Arial"/>
-          <w:sz w:val="24"/>
-          <w:szCs w:val="24"/>
-        </w:rPr>
-        <w:tab/>
-        <w:t xml:space="preserve">Features: </w:t>
-      </w:r>
-      <w:r>
-        <w:rPr>
-          <w:rFonts w:ascii="Arial" w:hAnsi="Arial" w:cs="Arial"/>
-          <w:sz w:val="24"/>
-          <w:szCs w:val="24"/>
-        </w:rPr>
-        <w:t xml:space="preserve">we attach an observer to each plant growing in our nursery to monitor the growth and health of the plant. This is a </w:t>
-      </w:r>
-      <w:r>
-        <w:rPr>
-          <w:rFonts w:ascii="Arial" w:hAnsi="Arial" w:cs="Arial"/>
-          <w:sz w:val="24"/>
-          <w:szCs w:val="24"/>
-        </w:rPr>
-        <w:t>one-to-many</w:t>
-      </w:r>
-      <w:r>
-        <w:rPr>
-          <w:rFonts w:ascii="Arial" w:hAnsi="Arial" w:cs="Arial"/>
-          <w:sz w:val="24"/>
-          <w:szCs w:val="24"/>
-        </w:rPr>
-        <w:t xml:space="preserve"> relationship between objects so that when a plant changes its health state, a growth monitor will notify staff members to update the health state of the plant.</w:t>
-      </w:r>
-    </w:p>
-    <w:p>
-      <w:pPr>
-        <w:ind w:left="360"/>
-        <w:rPr>
-          <w:rFonts w:ascii="Arial" w:hAnsi="Arial" w:cs="Arial"/>
-          <w:b/>
-          <w:bCs/>
-          <w:sz w:val="28"/>
-          <w:szCs w:val="28"/>
-        </w:rPr>
-      </w:pPr>
-    </w:p>
-    <w:p>
-      <w:pPr>
-        <w:ind w:left="360"/>
-        <w:rPr>
-          <w:rFonts w:ascii="Arial" w:hAnsi="Arial" w:cs="Arial"/>
-          <w:b/>
-          <w:bCs/>
-          <w:sz w:val="28"/>
-          <w:szCs w:val="28"/>
-        </w:rPr>
-      </w:pPr>
-      <w:r>
-        <w:rPr>
-          <w:rFonts w:ascii="Arial" w:hAnsi="Arial" w:cs="Arial"/>
-          <w:b/>
-          <w:bCs/>
-          <w:sz w:val="28"/>
-          <w:szCs w:val="28"/>
-        </w:rPr>
-        <w:t>Mediator:</w:t>
-      </w:r>
-    </w:p>
-    <w:p>
-      <w:pPr>
-        <w:ind w:left="360"/>
-        <w:rPr>
-          <w:rFonts w:ascii="Arial" w:hAnsi="Arial" w:cs="Arial"/>
-          <w:sz w:val="24"/>
-          <w:szCs w:val="24"/>
-        </w:rPr>
-      </w:pPr>
-      <w:r>
-        <w:rPr>
-          <w:rFonts w:ascii="Arial" w:hAnsi="Arial" w:cs="Arial"/>
-          <w:b/>
-          <w:bCs/>
-          <w:sz w:val="28"/>
-          <w:szCs w:val="28"/>
-        </w:rPr>
-        <w:tab/>
-      </w:r>
-      <w:r>
-        <w:rPr>
-          <w:rFonts w:ascii="Arial" w:hAnsi="Arial" w:cs="Arial"/>
-          <w:sz w:val="24"/>
-          <w:szCs w:val="24"/>
-        </w:rPr>
-        <w:t>Category:</w:t>
-      </w:r>
-      <w:r>
-        <w:rPr>
-          <w:rFonts w:ascii="Arial" w:hAnsi="Arial" w:cs="Arial"/>
-          <w:sz w:val="24"/>
-          <w:szCs w:val="24"/>
-        </w:rPr>
-        <w:t xml:space="preserve"> </w:t>
-      </w:r>
-      <w:r>
-        <w:rPr>
-          <w:rFonts w:ascii="Arial" w:hAnsi="Arial" w:cs="Arial"/>
-          <w:sz w:val="24"/>
-          <w:szCs w:val="24"/>
-        </w:rPr>
-        <w:t>Behavioural</w:t>
-      </w:r>
-    </w:p>
-    <w:p>
-      <w:pPr>
-        <w:ind w:left="360"/>
-        <w:rPr>
-          <w:rFonts w:ascii="Arial" w:hAnsi="Arial" w:cs="Arial"/>
-          <w:sz w:val="24"/>
-          <w:szCs w:val="24"/>
-        </w:rPr>
-      </w:pPr>
-      <w:r>
-        <w:rPr>
-          <w:rFonts w:ascii="Arial" w:hAnsi="Arial" w:cs="Arial"/>
-          <w:sz w:val="24"/>
-          <w:szCs w:val="24"/>
-        </w:rPr>
-        <w:tab/>
-        <w:t>Function in our design:</w:t>
-      </w:r>
-      <w:r>
-        <w:rPr>
-          <w:rFonts w:ascii="Arial" w:hAnsi="Arial" w:cs="Arial"/>
-          <w:sz w:val="24"/>
-          <w:szCs w:val="24"/>
-        </w:rPr>
-        <w:t xml:space="preserve"> </w:t>
-      </w:r>
-      <w:r>
-        <w:rPr>
-          <w:rFonts w:ascii="Arial" w:hAnsi="Arial" w:cs="Arial"/>
-          <w:sz w:val="24"/>
-          <w:szCs w:val="24"/>
-        </w:rPr>
-        <w:t xml:space="preserve"> </w:t>
-      </w:r>
-      <w:r>
-        <w:rPr>
-          <w:rFonts w:ascii="Arial" w:hAnsi="Arial" w:cs="Arial"/>
-          <w:sz w:val="24"/>
-          <w:szCs w:val="24"/>
-        </w:rPr>
-        <w:t>growthMediator</w:t>
-      </w:r>
-      <w:r>
-        <w:rPr>
-          <w:rFonts w:ascii="Arial" w:hAnsi="Arial" w:cs="Arial"/>
-          <w:sz w:val="24"/>
-          <w:szCs w:val="24"/>
-        </w:rPr>
-        <w:t xml:space="preserve"> mediate</w:t>
-      </w:r>
-      <w:r>
-        <w:rPr>
-          <w:rFonts w:ascii="Arial" w:hAnsi="Arial" w:cs="Arial"/>
-          <w:sz w:val="24"/>
-          <w:szCs w:val="24"/>
-        </w:rPr>
-        <w:t>s</w:t>
-      </w:r>
-      <w:r>
-        <w:rPr>
-          <w:rFonts w:ascii="Arial" w:hAnsi="Arial" w:cs="Arial"/>
-          <w:sz w:val="24"/>
-          <w:szCs w:val="24"/>
-        </w:rPr>
-        <w:t xml:space="preserve"> between the plant and staff members when a change in the plant occurs</w:t>
-      </w:r>
-      <w:r>
-        <w:rPr>
-          <w:rFonts w:ascii="Arial" w:hAnsi="Arial" w:cs="Arial"/>
-          <w:sz w:val="24"/>
-          <w:szCs w:val="24"/>
-        </w:rPr>
-        <w:t>. The commMediator facilitates communication between the customer and staff members such as asking for recommendations and creating orders.</w:t>
-      </w:r>
-    </w:p>
-    <w:p>
-      <w:pPr>
-        <w:ind w:left="360"/>
-        <w:rPr>
-          <w:rFonts w:ascii="Arial" w:hAnsi="Arial" w:cs="Arial"/>
-          <w:sz w:val="28"/>
-          <w:szCs w:val="28"/>
-        </w:rPr>
-      </w:pPr>
-      <w:r>
-        <w:rPr>
-          <w:rFonts w:ascii="Arial" w:hAnsi="Arial" w:cs="Arial"/>
-          <w:sz w:val="24"/>
-          <w:szCs w:val="24"/>
-        </w:rPr>
-        <w:tab/>
-        <w:t xml:space="preserve">Features: </w:t>
-      </w:r>
-      <w:r>
-        <w:rPr>
-          <w:rFonts w:ascii="Arial" w:hAnsi="Arial" w:cs="Arial"/>
-          <w:sz w:val="24"/>
-          <w:szCs w:val="24"/>
-        </w:rPr>
-        <w:t>By having 2 mediators we can encapsulate how a set of objects interact (how a customer interacts with a staffMember and how a staffMember interacts with a plant by using a growthMonitor.</w:t>
-      </w:r>
-    </w:p>
-    <w:p>
-      <w:pPr>
-        <w:ind w:left="360"/>
-        <w:rPr>
-          <w:rFonts w:ascii="Arial" w:hAnsi="Arial" w:cs="Arial"/>
-          <w:b/>
-          <w:bCs/>
-          <w:sz w:val="28"/>
-          <w:szCs w:val="28"/>
-        </w:rPr>
-      </w:pPr>
-    </w:p>
-    <w:p>
-      <w:pPr>
-        <w:ind w:left="360"/>
-        <w:rPr>
-          <w:rFonts w:ascii="Arial" w:hAnsi="Arial" w:cs="Arial"/>
-          <w:b/>
-          <w:bCs/>
-          <w:sz w:val="28"/>
-          <w:szCs w:val="28"/>
-        </w:rPr>
-      </w:pPr>
-      <w:r>
-        <w:rPr>
-          <w:rFonts w:ascii="Arial" w:hAnsi="Arial" w:cs="Arial"/>
-          <w:b/>
-          <w:bCs/>
-          <w:sz w:val="28"/>
-          <w:szCs w:val="28"/>
-        </w:rPr>
-        <w:t>Composite:</w:t>
-      </w:r>
-    </w:p>
-    <w:p>
-      <w:pPr>
-        <w:ind w:left="360"/>
-        <w:rPr>
-          <w:rFonts w:ascii="Arial" w:hAnsi="Arial" w:cs="Arial"/>
-          <w:sz w:val="24"/>
-          <w:szCs w:val="24"/>
-        </w:rPr>
-      </w:pPr>
-      <w:r>
-        <w:rPr>
-          <w:rFonts w:ascii="Arial" w:hAnsi="Arial" w:cs="Arial"/>
-          <w:b/>
-          <w:bCs/>
-          <w:sz w:val="28"/>
-          <w:szCs w:val="28"/>
-        </w:rPr>
-        <w:tab/>
-      </w:r>
-      <w:r>
-        <w:rPr>
-          <w:rFonts w:ascii="Arial" w:hAnsi="Arial" w:cs="Arial"/>
-          <w:sz w:val="24"/>
-          <w:szCs w:val="24"/>
-        </w:rPr>
-        <w:t>Category:</w:t>
-      </w:r>
-      <w:r>
-        <w:rPr>
-          <w:rFonts w:ascii="Arial" w:hAnsi="Arial" w:cs="Arial"/>
-          <w:sz w:val="24"/>
-          <w:szCs w:val="24"/>
-        </w:rPr>
-        <w:t xml:space="preserve"> </w:t>
-      </w:r>
-      <w:r>
-        <w:rPr>
-          <w:rFonts w:ascii="Arial" w:hAnsi="Arial" w:cs="Arial"/>
-          <w:sz w:val="24"/>
-          <w:szCs w:val="24"/>
-        </w:rPr>
-        <w:t>Structural</w:t>
-      </w:r>
-    </w:p>
-    <w:p>
-      <w:pPr>
-        <w:ind w:left="360"/>
-        <w:rPr>
-          <w:rFonts w:ascii="Arial" w:hAnsi="Arial" w:cs="Arial"/>
-          <w:sz w:val="24"/>
-          <w:szCs w:val="24"/>
-        </w:rPr>
-      </w:pPr>
-      <w:r>
-        <w:rPr>
-          <w:rFonts w:ascii="Arial" w:hAnsi="Arial" w:cs="Arial"/>
-          <w:sz w:val="24"/>
-          <w:szCs w:val="24"/>
-        </w:rPr>
-        <w:tab/>
-        <w:t xml:space="preserve">Function in our design: </w:t>
-      </w:r>
-      <w:r>
-        <w:rPr>
-          <w:rFonts w:ascii="Arial" w:hAnsi="Arial" w:cs="Arial"/>
-          <w:sz w:val="24"/>
-          <w:szCs w:val="24"/>
-        </w:rPr>
-        <w:t>Composite is used to model our clientele. Customers can either be individuals or be one of multiple registered with a company. This allows us to add specific behaviour to members of a company, as well as categorise and store our transactions more efficiently and descriptively</w:t>
-      </w:r>
-    </w:p>
-    <w:p>
-      <w:pPr>
-        <w:ind w:left="360"/>
-        <w:rPr>
-          <w:rFonts w:ascii="Arial" w:hAnsi="Arial" w:cs="Arial"/>
-          <w:sz w:val="28"/>
-          <w:szCs w:val="28"/>
-        </w:rPr>
-      </w:pPr>
-      <w:r>
-        <w:rPr>
-          <w:rFonts w:ascii="Arial" w:hAnsi="Arial" w:cs="Arial"/>
-          <w:sz w:val="24"/>
-          <w:szCs w:val="24"/>
-        </w:rPr>
-        <w:tab/>
-        <w:t xml:space="preserve">Features: </w:t>
       </w:r>
       <w:r>
         <w:rPr>
@@ -1962,36 +2528,161 @@
           <w:szCs w:val="24"/>
           <w:lang w:val="en-GB"/>
         </w:rPr>
-        <w:t>The system needs to remain performant under a large number of Plant objects</w:t>
-      </w:r>
-    </w:p>
-    <w:p>
-      <w:pPr>
-        <w:rPr>
-          <w:rFonts w:ascii="Arial" w:hAnsi="Arial" w:cs="Arial"/>
-          <w:sz w:val="24"/>
-          <w:szCs w:val="24"/>
-          <w:lang w:val="en-GB"/>
-        </w:rPr>
-      </w:pPr>
-    </w:p>
-    <w:p>
-      <w:pPr>
-        <w:rPr>
-          <w:rFonts w:ascii="Arial" w:hAnsi="Arial" w:cs="Arial"/>
-          <w:sz w:val="24"/>
-          <w:szCs w:val="24"/>
-          <w:lang w:val="en-GB"/>
-        </w:rPr>
-      </w:pPr>
-      <w:r>
-        <w:rPr>
-          <w:rFonts w:ascii="Arial" w:hAnsi="Arial" w:cs="Arial"/>
-          <w:sz w:val="24"/>
-          <w:szCs w:val="24"/>
-          <w:lang w:val="en-GB"/>
-        </w:rPr>
-        <w:t>This is achieved with the use of efficient data structures, like the std::vector&lt;Plant*&gt;. Such a data structure allows for O(1) addition, as well as O(N) searching and deletion. The use of Plant* avoids unnecessary copies, allowing the system to be space efficient. Another benefit of this, is that when combined with the Plant class’ built-in categorisation, searching and deleting can be further optimised through the use of binary search for a sorted vector O(log N), or reducing the search space by filtering out unwanted categories. Efficient iterator patterns will implement this functionality.</w:t>
+        <w:t xml:space="preserve">The system needs to remain performant under </w:t>
+      </w:r>
+      <w:proofErr w:type="gramStart"/>
+      <w:r>
+        <w:rPr>
+          <w:rFonts w:ascii="Arial" w:hAnsi="Arial" w:cs="Arial"/>
+          <w:b/>
+          <w:bCs/>
+          <w:sz w:val="24"/>
+          <w:szCs w:val="24"/>
+          <w:lang w:val="en-GB"/>
+        </w:rPr>
+        <w:t>a large number of</w:t>
+      </w:r>
+      <w:proofErr w:type="gramEnd"/>
+      <w:r>
+        <w:rPr>
+          <w:rFonts w:ascii="Arial" w:hAnsi="Arial" w:cs="Arial"/>
+          <w:b/>
+          <w:bCs/>
+          <w:sz w:val="24"/>
+          <w:szCs w:val="24"/>
+          <w:lang w:val="en-GB"/>
+        </w:rPr>
+        <w:t xml:space="preserve"> Plant objects</w:t>
+      </w:r>
+    </w:p>
+    <w:p>
+      <w:pPr>
+        <w:rPr>
+          <w:rFonts w:ascii="Arial" w:hAnsi="Arial" w:cs="Arial"/>
+          <w:sz w:val="24"/>
+          <w:szCs w:val="24"/>
+          <w:lang w:val="en-GB"/>
+        </w:rPr>
+      </w:pPr>
+    </w:p>
+    <w:p>
+      <w:pPr>
+        <w:rPr>
+          <w:rFonts w:ascii="Arial" w:hAnsi="Arial" w:cs="Arial"/>
+          <w:sz w:val="24"/>
+          <w:szCs w:val="24"/>
+          <w:lang w:val="en-GB"/>
+        </w:rPr>
+      </w:pPr>
+      <w:r>
+        <w:rPr>
+          <w:rFonts w:ascii="Arial" w:hAnsi="Arial" w:cs="Arial"/>
+          <w:sz w:val="24"/>
+          <w:szCs w:val="24"/>
+          <w:lang w:val="en-GB"/>
+        </w:rPr>
+        <w:lastRenderedPageBreak/>
+        <w:t xml:space="preserve">This is achieved with the use of efficient data structures, like the </w:t>
+      </w:r>
+      <w:proofErr w:type="gramStart"/>
+      <w:r>
+        <w:rPr>
+          <w:rFonts w:ascii="Arial" w:hAnsi="Arial" w:cs="Arial"/>
+          <w:sz w:val="24"/>
+          <w:szCs w:val="24"/>
+          <w:lang w:val="en-GB"/>
+        </w:rPr>
+        <w:t>std::</w:t>
+      </w:r>
+      <w:proofErr w:type="gramEnd"/>
+      <w:r>
+        <w:rPr>
+          <w:rFonts w:ascii="Arial" w:hAnsi="Arial" w:cs="Arial"/>
+          <w:sz w:val="24"/>
+          <w:szCs w:val="24"/>
+          <w:lang w:val="en-GB"/>
+        </w:rPr>
+        <w:t xml:space="preserve">vector&lt;Plant*&gt;. Such a data structure allows for </w:t>
+      </w:r>
+      <w:proofErr w:type="gramStart"/>
+      <w:r>
+        <w:rPr>
+          <w:rFonts w:ascii="Arial" w:hAnsi="Arial" w:cs="Arial"/>
+          <w:sz w:val="24"/>
+          <w:szCs w:val="24"/>
+          <w:lang w:val="en-GB"/>
+        </w:rPr>
+        <w:t>O(</w:t>
+      </w:r>
+      <w:proofErr w:type="gramEnd"/>
+      <w:r>
+        <w:rPr>
+          <w:rFonts w:ascii="Arial" w:hAnsi="Arial" w:cs="Arial"/>
+          <w:sz w:val="24"/>
+          <w:szCs w:val="24"/>
+          <w:lang w:val="en-GB"/>
+        </w:rPr>
+        <w:t xml:space="preserve">1) addition, as well as O(N) searching and deletion. The use of Plant* avoids unnecessary copies, allowing the system to be space efficient. Another benefit of this, is that when combined with the Plant </w:t>
+      </w:r>
+      <w:proofErr w:type="spellStart"/>
+      <w:r>
+        <w:rPr>
+          <w:rFonts w:ascii="Arial" w:hAnsi="Arial" w:cs="Arial"/>
+          <w:sz w:val="24"/>
+          <w:szCs w:val="24"/>
+          <w:lang w:val="en-GB"/>
+        </w:rPr>
+        <w:t>class’</w:t>
+      </w:r>
+      <w:proofErr w:type="spellEnd"/>
+      <w:r>
+        <w:rPr>
+          <w:rFonts w:ascii="Arial" w:hAnsi="Arial" w:cs="Arial"/>
+          <w:sz w:val="24"/>
+          <w:szCs w:val="24"/>
+          <w:lang w:val="en-GB"/>
+        </w:rPr>
+        <w:t xml:space="preserve"> built-in categorisation, searching and deleting can be further optimised </w:t>
+      </w:r>
+      <w:proofErr w:type="gramStart"/>
+      <w:r>
+        <w:rPr>
+          <w:rFonts w:ascii="Arial" w:hAnsi="Arial" w:cs="Arial"/>
+          <w:sz w:val="24"/>
+          <w:szCs w:val="24"/>
+          <w:lang w:val="en-GB"/>
+        </w:rPr>
+        <w:t>through the use of</w:t>
+      </w:r>
+      <w:proofErr w:type="gramEnd"/>
+      <w:r>
+        <w:rPr>
+          <w:rFonts w:ascii="Arial" w:hAnsi="Arial" w:cs="Arial"/>
+          <w:sz w:val="24"/>
+          <w:szCs w:val="24"/>
+          <w:lang w:val="en-GB"/>
+        </w:rPr>
+        <w:t xml:space="preserve"> binary search for a sorted vector </w:t>
+      </w:r>
+      <w:proofErr w:type="gramStart"/>
+      <w:r>
+        <w:rPr>
+          <w:rFonts w:ascii="Arial" w:hAnsi="Arial" w:cs="Arial"/>
+          <w:sz w:val="24"/>
+          <w:szCs w:val="24"/>
+          <w:lang w:val="en-GB"/>
+        </w:rPr>
+        <w:t>O(</w:t>
+      </w:r>
+      <w:proofErr w:type="gramEnd"/>
+      <w:r>
+        <w:rPr>
+          <w:rFonts w:ascii="Arial" w:hAnsi="Arial" w:cs="Arial"/>
+          <w:sz w:val="24"/>
+          <w:szCs w:val="24"/>
+          <w:lang w:val="en-GB"/>
+        </w:rPr>
+        <w:t>log N), or reducing the search space by filtering out unwanted categories. Efficient iterator patterns will implement this functionality.</w:t>
       </w:r>
     </w:p>
     <w:p>
@@ -2123,7 +2814,47 @@
           <w:szCs w:val="24"/>
           <w:lang w:val="en-GB"/>
         </w:rPr>
-        <w:t>We ensure that the process is as automated as possible, with only high level methods are available to the user. Processes such as adding a new plant to the inventory are handled using 1-2 function calls at most, since most of the complex logic and instantiation is obfuscated from the user. This functionality is heavily aided by efficient use of patterns such as Observer, Abstract Factory, and Mediator. Processes such as growing a plant are handled gracefully and realistically through the use of a real-time notification system, where staff are notified when a plant is neglected for too long and requires maintenance. This heavily reduces the user’s ‘involvement’ in the system and thus leaves less room for user error</w:t>
+        <w:t xml:space="preserve">We ensure that the process is as automated as possible, with only </w:t>
+      </w:r>
+      <w:proofErr w:type="gramStart"/>
+      <w:r>
+        <w:rPr>
+          <w:rFonts w:ascii="Arial" w:hAnsi="Arial" w:cs="Arial"/>
+          <w:sz w:val="24"/>
+          <w:szCs w:val="24"/>
+          <w:lang w:val="en-GB"/>
+        </w:rPr>
+        <w:t>high level</w:t>
+      </w:r>
+      <w:proofErr w:type="gramEnd"/>
+      <w:r>
+        <w:rPr>
+          <w:rFonts w:ascii="Arial" w:hAnsi="Arial" w:cs="Arial"/>
+          <w:sz w:val="24"/>
+          <w:szCs w:val="24"/>
+          <w:lang w:val="en-GB"/>
+        </w:rPr>
+        <w:t xml:space="preserve"> methods are available to the user. Processes such as adding a new plant to the inventory are handled using 1-2 function calls at most, since most of the complex logic and instantiation is obfuscated from the user. This functionality is heavily aided by efficient use of patterns such as Observer, Abstract Factory, and Mediator. Processes such as growing a plant are handled gracefully and realistically </w:t>
+      </w:r>
+      <w:proofErr w:type="gramStart"/>
+      <w:r>
+        <w:rPr>
+          <w:rFonts w:ascii="Arial" w:hAnsi="Arial" w:cs="Arial"/>
+          <w:sz w:val="24"/>
+          <w:szCs w:val="24"/>
+          <w:lang w:val="en-GB"/>
+        </w:rPr>
+        <w:t>through the use of</w:t>
+      </w:r>
+      <w:proofErr w:type="gramEnd"/>
+      <w:r>
+        <w:rPr>
+          <w:rFonts w:ascii="Arial" w:hAnsi="Arial" w:cs="Arial"/>
+          <w:sz w:val="24"/>
+          <w:szCs w:val="24"/>
+          <w:lang w:val="en-GB"/>
+        </w:rPr>
+        <w:t xml:space="preserve"> a real-time notification system, where staff are notified when a plant is neglected for too long and requires maintenance. This heavily reduces the user’s ‘involvement’ in the system and thus leaves less room for user error</w:t>
       </w:r>
     </w:p>
     <w:p>
@@ -2170,7 +2901,31 @@
           <w:szCs w:val="24"/>
           <w:lang w:val="en-GB"/>
         </w:rPr>
-        <w:t>Scalability. We need to be able to easily expand our catalog of plants.</w:t>
+        <w:t xml:space="preserve">Scalability. We need to be able to easily expand our </w:t>
+      </w:r>
+      <w:proofErr w:type="spellStart"/>
+      <w:r>
+        <w:rPr>
+          <w:rFonts w:ascii="Arial" w:hAnsi="Arial" w:cs="Arial"/>
+          <w:b/>
+          <w:bCs/>
+          <w:sz w:val="24"/>
+          <w:szCs w:val="24"/>
+          <w:lang w:val="en-GB"/>
+        </w:rPr>
+        <w:t>catalog</w:t>
+      </w:r>
+      <w:proofErr w:type="spellEnd"/>
+      <w:r>
+        <w:rPr>
+          <w:rFonts w:ascii="Arial" w:hAnsi="Arial" w:cs="Arial"/>
+          <w:b/>
+          <w:bCs/>
+          <w:sz w:val="24"/>
+          <w:szCs w:val="24"/>
+          <w:lang w:val="en-GB"/>
+        </w:rPr>
+        <w:t xml:space="preserve"> of plants.</w:t>
       </w:r>
     </w:p>
     <w:p>
@@ -2236,47 +2991,94 @@
           <w:szCs w:val="24"/>
           <w:lang w:val="en-GB"/>
         </w:rPr>
-        <w:t>Maintainability, The code needs to be easy to read and work on</w:t>
-      </w:r>
-    </w:p>
-    <w:p>
-      <w:pPr>
-        <w:rPr>
-          <w:rFonts w:ascii="Arial" w:hAnsi="Arial" w:cs="Arial"/>
-          <w:sz w:val="24"/>
-          <w:szCs w:val="24"/>
-          <w:lang w:val="en-GB"/>
-        </w:rPr>
-      </w:pPr>
-    </w:p>
-    <w:p>
-      <w:pPr>
-        <w:rPr>
-          <w:rFonts w:ascii="Arial" w:hAnsi="Arial" w:cs="Arial"/>
-          <w:sz w:val="24"/>
-          <w:szCs w:val="24"/>
-          <w:lang w:val="en-GB"/>
-        </w:rPr>
-      </w:pPr>
-    </w:p>
-    <w:p>
-      <w:pPr>
-        <w:rPr>
-          <w:rFonts w:ascii="Arial" w:hAnsi="Arial" w:cs="Arial"/>
-          <w:sz w:val="24"/>
-          <w:szCs w:val="24"/>
-          <w:lang w:val="en-GB"/>
-        </w:rPr>
-      </w:pPr>
-      <w:r>
-        <w:rPr>
-          <w:rFonts w:ascii="Arial" w:hAnsi="Arial" w:cs="Arial"/>
-          <w:sz w:val="24"/>
-          <w:szCs w:val="24"/>
-          <w:lang w:val="en-GB"/>
-        </w:rPr>
-        <w:t>Doxygen will be used extensively to elucidate otherwise unintuitive and difficult functionality. Code will be written using consistent naming conventions. Coupling is unavoidable due to the nature of some patterns but needs to be kept to the minimum .</w:t>
-      </w:r>
+        <w:lastRenderedPageBreak/>
+        <w:t xml:space="preserve">Maintainability, </w:t>
+      </w:r>
+      <w:proofErr w:type="gramStart"/>
+      <w:r>
+        <w:rPr>
+          <w:rFonts w:ascii="Arial" w:hAnsi="Arial" w:cs="Arial"/>
+          <w:b/>
+          <w:bCs/>
+          <w:sz w:val="24"/>
+          <w:szCs w:val="24"/>
+          <w:lang w:val="en-GB"/>
+        </w:rPr>
+        <w:t>The</w:t>
+      </w:r>
+      <w:proofErr w:type="gramEnd"/>
+      <w:r>
+        <w:rPr>
+          <w:rFonts w:ascii="Arial" w:hAnsi="Arial" w:cs="Arial"/>
+          <w:b/>
+          <w:bCs/>
+          <w:sz w:val="24"/>
+          <w:szCs w:val="24"/>
+          <w:lang w:val="en-GB"/>
+        </w:rPr>
+        <w:t xml:space="preserve"> code needs to be easy to read and work on</w:t>
+      </w:r>
+    </w:p>
+    <w:p>
+      <w:pPr>
+        <w:rPr>
+          <w:rFonts w:ascii="Arial" w:hAnsi="Arial" w:cs="Arial"/>
+          <w:sz w:val="24"/>
+          <w:szCs w:val="24"/>
+          <w:lang w:val="en-GB"/>
+        </w:rPr>
+      </w:pPr>
+    </w:p>
+    <w:p>
+      <w:pPr>
+        <w:rPr>
+          <w:rFonts w:ascii="Arial" w:hAnsi="Arial" w:cs="Arial"/>
+          <w:sz w:val="24"/>
+          <w:szCs w:val="24"/>
+          <w:lang w:val="en-GB"/>
+        </w:rPr>
+      </w:pPr>
+    </w:p>
+    <w:p>
+      <w:pPr>
+        <w:rPr>
+          <w:rFonts w:ascii="Arial" w:hAnsi="Arial" w:cs="Arial"/>
+          <w:sz w:val="24"/>
+          <w:szCs w:val="24"/>
+          <w:lang w:val="en-GB"/>
+        </w:rPr>
+      </w:pPr>
+      <w:proofErr w:type="spellStart"/>
+      <w:r>
+        <w:rPr>
+          <w:rFonts w:ascii="Arial" w:hAnsi="Arial" w:cs="Arial"/>
+          <w:sz w:val="24"/>
+          <w:szCs w:val="24"/>
+          <w:lang w:val="en-GB"/>
+        </w:rPr>
+        <w:t>Doxygen</w:t>
+      </w:r>
+      <w:proofErr w:type="spellEnd"/>
+      <w:r>
+        <w:rPr>
+          <w:rFonts w:ascii="Arial" w:hAnsi="Arial" w:cs="Arial"/>
+          <w:sz w:val="24"/>
+          <w:szCs w:val="24"/>
+          <w:lang w:val="en-GB"/>
+        </w:rPr>
+        <w:t xml:space="preserve"> will be used extensively to elucidate otherwise unintuitive and difficult functionality. Code will be written using consistent naming conventions. Coupling is unavoidable due to the nature of some patterns but needs to be kept to the </w:t>
+      </w:r>
+      <w:proofErr w:type="gramStart"/>
+      <w:r>
+        <w:rPr>
+          <w:rFonts w:ascii="Arial" w:hAnsi="Arial" w:cs="Arial"/>
+          <w:sz w:val="24"/>
+          <w:szCs w:val="24"/>
+          <w:lang w:val="en-GB"/>
+        </w:rPr>
+        <w:t>minimum .</w:t>
+      </w:r>
+      <w:proofErr w:type="gramEnd"/>
     </w:p>
     <w:p>
       <w:pPr>

</xml_diff>